<commit_message>
Commit meeting minuties. Update some code
</commit_message>
<xml_diff>
--- a/document/Report/Report2_Final.docx
+++ b/document/Report/Report2_Final.docx
@@ -19,7 +19,7 @@
           <w:lang w:eastAsia="ja-JP"/>
         </w:rPr>
         <w:drawing>
-          <wp:anchor distT="0" distB="0" distL="114300" distR="114300" simplePos="0" relativeHeight="251659264" behindDoc="1" locked="0" layoutInCell="1" allowOverlap="1" wp14:anchorId="2CFB63D2" wp14:editId="43312E27">
+          <wp:anchor distT="0" distB="0" distL="114300" distR="114300" simplePos="0" relativeHeight="251659264" behindDoc="1" locked="0" layoutInCell="1" allowOverlap="1" wp14:anchorId="7892F5FF" wp14:editId="38F42EC6">
             <wp:simplePos x="0" y="0"/>
             <wp:positionH relativeFrom="margin">
               <wp:align>left</wp:align>
@@ -146,7 +146,7 @@
     </w:p>
     <w:p>
       <w:pPr>
-        <w:jc w:val="both"/>
+        <w:jc w:val="center"/>
         <w:rPr>
           <w:rFonts w:ascii="Cambria" w:hAnsi="Cambria"/>
           <w:b/>
@@ -191,7 +191,7 @@
         <w:pBdr>
           <w:bottom w:val="single" w:sz="12" w:space="1" w:color="auto"/>
         </w:pBdr>
-        <w:jc w:val="both"/>
+        <w:jc w:val="center"/>
         <w:rPr>
           <w:rFonts w:ascii="Cambria" w:hAnsi="Cambria"/>
           <w:sz w:val="40"/>
@@ -210,7 +210,7 @@
     <w:p>
       <w:pPr>
         <w:spacing w:line="360" w:lineRule="auto"/>
-        <w:jc w:val="both"/>
+        <w:jc w:val="center"/>
         <w:rPr>
           <w:rFonts w:ascii="Cambria" w:hAnsi="Cambria" w:cs="Segoe UI"/>
           <w:bCs/>
@@ -225,7 +225,7 @@
           <w:sz w:val="40"/>
           <w:szCs w:val="40"/>
         </w:rPr>
-        <w:t>Smart Buy</w:t>
+        <w:t>Student Finance Management</w:t>
       </w:r>
     </w:p>
     <w:tbl>
@@ -250,7 +250,7 @@
           </w:tcPr>
           <w:p>
             <w:pPr>
-              <w:jc w:val="both"/>
+              <w:jc w:val="center"/>
               <w:rPr>
                 <w:rFonts w:ascii="Cambria" w:hAnsi="Cambria"/>
                 <w:b/>
@@ -276,7 +276,7 @@
           <w:p>
             <w:pPr>
               <w:spacing w:after="120"/>
-              <w:jc w:val="both"/>
+              <w:jc w:val="right"/>
               <w:rPr>
                 <w:rFonts w:ascii="Cambria" w:hAnsi="Cambria"/>
                 <w:b/>
@@ -619,7 +619,7 @@
           <w:p>
             <w:pPr>
               <w:spacing w:after="120"/>
-              <w:jc w:val="both"/>
+              <w:jc w:val="right"/>
               <w:rPr>
                 <w:rFonts w:ascii="Cambria" w:hAnsi="Cambria"/>
                 <w:b/>
@@ -717,7 +717,7 @@
           <w:p>
             <w:pPr>
               <w:spacing w:after="120"/>
-              <w:jc w:val="both"/>
+              <w:jc w:val="right"/>
               <w:rPr>
                 <w:rFonts w:ascii="Cambria" w:hAnsi="Cambria"/>
                 <w:b/>
@@ -769,7 +769,7 @@
           <w:p>
             <w:pPr>
               <w:spacing w:after="120"/>
-              <w:jc w:val="both"/>
+              <w:jc w:val="right"/>
               <w:rPr>
                 <w:rFonts w:ascii="Cambria" w:hAnsi="Cambria"/>
                 <w:b/>
@@ -832,7 +832,7 @@
     </w:p>
     <w:p>
       <w:pPr>
-        <w:jc w:val="both"/>
+        <w:jc w:val="center"/>
         <w:rPr>
           <w:rFonts w:ascii="Cambria" w:hAnsi="Cambria"/>
           <w:sz w:val="26"/>
@@ -845,7 +845,7 @@
           <w:sz w:val="26"/>
           <w:szCs w:val="26"/>
         </w:rPr>
-        <w:t>-Ho Chi Minh City, 0</w:t>
+        <w:t xml:space="preserve">Ho Chi Minh City, </w:t>
       </w:r>
       <w:r>
         <w:rPr>
@@ -853,7 +853,7 @@
           <w:sz w:val="26"/>
           <w:szCs w:val="26"/>
         </w:rPr>
-        <w:t>1/2014</w:t>
+        <w:t>07/</w:t>
       </w:r>
       <w:r>
         <w:rPr>
@@ -861,7 +861,15 @@
           <w:sz w:val="26"/>
           <w:szCs w:val="26"/>
         </w:rPr>
-        <w:t>-</w:t>
+        <w:t>0</w:t>
+      </w:r>
+      <w:r>
+        <w:rPr>
+          <w:rFonts w:ascii="Cambria" w:hAnsi="Cambria"/>
+          <w:sz w:val="26"/>
+          <w:szCs w:val="26"/>
+        </w:rPr>
+        <w:t>9/2015</w:t>
       </w:r>
       <w:r>
         <w:rPr>
@@ -3373,7 +3381,14 @@
             <w:rStyle w:val="Hyperlink"/>
             <w:noProof/>
           </w:rPr>
-          <w:t>Figure 1: Agile Development Model</w:t>
+          <w:t>Figure 1: Waterfall</w:t>
+        </w:r>
+        <w:r>
+          <w:rPr>
+            <w:rStyle w:val="Hyperlink"/>
+            <w:noProof/>
+          </w:rPr>
+          <w:t xml:space="preserve"> Development Model</w:t>
         </w:r>
         <w:r>
           <w:rPr>
@@ -3589,12 +3604,180 @@
     </w:p>
     <w:p>
       <w:pPr>
+        <w:pStyle w:val="ListParagraph"/>
+        <w:numPr>
+          <w:ilvl w:val="0"/>
+          <w:numId w:val="40"/>
+        </w:numPr>
+        <w:rPr>
+          <w:rFonts w:asciiTheme="majorHAnsi" w:hAnsiTheme="majorHAnsi"/>
+          <w:sz w:val="24"/>
+          <w:szCs w:val="24"/>
+        </w:rPr>
+      </w:pPr>
+      <w:r>
+        <w:rPr>
+          <w:rFonts w:asciiTheme="majorHAnsi" w:hAnsiTheme="majorHAnsi"/>
+          <w:sz w:val="24"/>
+          <w:szCs w:val="24"/>
+        </w:rPr>
+        <w:t>Official name : Student Finance Management</w:t>
+      </w:r>
+    </w:p>
+    <w:p>
+      <w:pPr>
+        <w:pStyle w:val="ListParagraph"/>
+        <w:numPr>
+          <w:ilvl w:val="0"/>
+          <w:numId w:val="40"/>
+        </w:numPr>
+        <w:rPr>
+          <w:rFonts w:asciiTheme="majorHAnsi" w:hAnsiTheme="majorHAnsi"/>
+          <w:sz w:val="24"/>
+          <w:szCs w:val="24"/>
+        </w:rPr>
+      </w:pPr>
+      <w:r>
+        <w:rPr>
+          <w:rFonts w:asciiTheme="majorHAnsi" w:hAnsiTheme="majorHAnsi"/>
+          <w:sz w:val="24"/>
+          <w:szCs w:val="24"/>
+        </w:rPr>
+        <w:t xml:space="preserve">Vietnamese name : </w:t>
+      </w:r>
+      <w:proofErr w:type="spellStart"/>
+      <w:r>
+        <w:rPr>
+          <w:rFonts w:asciiTheme="majorHAnsi" w:hAnsiTheme="majorHAnsi"/>
+          <w:sz w:val="24"/>
+          <w:szCs w:val="24"/>
+        </w:rPr>
+        <w:t>Quản</w:t>
+      </w:r>
+      <w:proofErr w:type="spellEnd"/>
+      <w:r>
+        <w:rPr>
+          <w:rFonts w:asciiTheme="majorHAnsi" w:hAnsiTheme="majorHAnsi"/>
+          <w:sz w:val="24"/>
+          <w:szCs w:val="24"/>
+        </w:rPr>
+        <w:t xml:space="preserve"> </w:t>
+      </w:r>
+      <w:proofErr w:type="spellStart"/>
+      <w:r>
+        <w:rPr>
+          <w:rFonts w:asciiTheme="majorHAnsi" w:hAnsiTheme="majorHAnsi"/>
+          <w:sz w:val="24"/>
+          <w:szCs w:val="24"/>
+        </w:rPr>
+        <w:t>Lý</w:t>
+      </w:r>
+      <w:proofErr w:type="spellEnd"/>
+      <w:r>
+        <w:rPr>
+          <w:rFonts w:asciiTheme="majorHAnsi" w:hAnsiTheme="majorHAnsi"/>
+          <w:sz w:val="24"/>
+          <w:szCs w:val="24"/>
+        </w:rPr>
+        <w:t xml:space="preserve"> </w:t>
+      </w:r>
+      <w:proofErr w:type="spellStart"/>
+      <w:r>
+        <w:rPr>
+          <w:rFonts w:asciiTheme="majorHAnsi" w:hAnsiTheme="majorHAnsi"/>
+          <w:sz w:val="24"/>
+          <w:szCs w:val="24"/>
+        </w:rPr>
+        <w:t>Tài</w:t>
+      </w:r>
+      <w:proofErr w:type="spellEnd"/>
+      <w:r>
+        <w:rPr>
+          <w:rFonts w:asciiTheme="majorHAnsi" w:hAnsiTheme="majorHAnsi"/>
+          <w:sz w:val="24"/>
+          <w:szCs w:val="24"/>
+        </w:rPr>
+        <w:t xml:space="preserve"> </w:t>
+      </w:r>
+      <w:proofErr w:type="spellStart"/>
+      <w:r>
+        <w:rPr>
+          <w:rFonts w:asciiTheme="majorHAnsi" w:hAnsiTheme="majorHAnsi"/>
+          <w:sz w:val="24"/>
+          <w:szCs w:val="24"/>
+        </w:rPr>
+        <w:t>Chính</w:t>
+      </w:r>
+      <w:proofErr w:type="spellEnd"/>
+      <w:r>
+        <w:rPr>
+          <w:rFonts w:asciiTheme="majorHAnsi" w:hAnsiTheme="majorHAnsi"/>
+          <w:sz w:val="24"/>
+          <w:szCs w:val="24"/>
+        </w:rPr>
+        <w:t xml:space="preserve"> </w:t>
+      </w:r>
+      <w:proofErr w:type="spellStart"/>
+      <w:r>
+        <w:rPr>
+          <w:rFonts w:asciiTheme="majorHAnsi" w:hAnsiTheme="majorHAnsi"/>
+          <w:sz w:val="24"/>
+          <w:szCs w:val="24"/>
+        </w:rPr>
+        <w:t>Của</w:t>
+      </w:r>
+      <w:proofErr w:type="spellEnd"/>
+      <w:r>
+        <w:rPr>
+          <w:rFonts w:asciiTheme="majorHAnsi" w:hAnsiTheme="majorHAnsi"/>
+          <w:sz w:val="24"/>
+          <w:szCs w:val="24"/>
+        </w:rPr>
+        <w:t xml:space="preserve"> </w:t>
+      </w:r>
+      <w:proofErr w:type="spellStart"/>
+      <w:r>
+        <w:rPr>
+          <w:rFonts w:asciiTheme="majorHAnsi" w:hAnsiTheme="majorHAnsi"/>
+          <w:sz w:val="24"/>
+          <w:szCs w:val="24"/>
+        </w:rPr>
+        <w:t>Sinh</w:t>
+      </w:r>
+      <w:proofErr w:type="spellEnd"/>
+      <w:r>
+        <w:rPr>
+          <w:rFonts w:asciiTheme="majorHAnsi" w:hAnsiTheme="majorHAnsi"/>
+          <w:sz w:val="24"/>
+          <w:szCs w:val="24"/>
+        </w:rPr>
+        <w:t xml:space="preserve"> </w:t>
+      </w:r>
+      <w:proofErr w:type="spellStart"/>
+      <w:r>
+        <w:rPr>
+          <w:rFonts w:asciiTheme="majorHAnsi" w:hAnsiTheme="majorHAnsi"/>
+          <w:sz w:val="24"/>
+          <w:szCs w:val="24"/>
+        </w:rPr>
+        <w:t>Viên</w:t>
+      </w:r>
+      <w:proofErr w:type="spellEnd"/>
+    </w:p>
+    <w:p>
+      <w:pPr>
         <w:pStyle w:val="Default"/>
-        <w:ind w:left="1080"/>
+        <w:numPr>
+          <w:ilvl w:val="0"/>
+          <w:numId w:val="40"/>
+        </w:numPr>
         <w:jc w:val="both"/>
       </w:pPr>
       <w:r>
-        <w:t>Student Finance Management (SFM)</w:t>
+        <w:t>Abbreviation</w:t>
+      </w:r>
+      <w:r>
+        <w:t xml:space="preserve"> : SFM</w:t>
       </w:r>
     </w:p>
     <w:p>
@@ -5090,7 +5273,23 @@
           <w:sz w:val="24"/>
           <w:szCs w:val="24"/>
         </w:rPr>
-        <w:t>The current system can only be applied to FPT University. We design the system can be expanded and applied to many universities across the country.</w:t>
+        <w:t>The current system can only be applied to FPT University. We design the system can be expanded and applied</w:t>
+      </w:r>
+      <w:r>
+        <w:rPr>
+          <w:rFonts w:asciiTheme="majorHAnsi" w:hAnsiTheme="majorHAnsi"/>
+          <w:sz w:val="24"/>
+          <w:szCs w:val="24"/>
+        </w:rPr>
+        <w:t xml:space="preserve"> to many universities across our</w:t>
+      </w:r>
+      <w:r>
+        <w:rPr>
+          <w:rFonts w:asciiTheme="majorHAnsi" w:hAnsiTheme="majorHAnsi"/>
+          <w:sz w:val="24"/>
+          <w:szCs w:val="24"/>
+        </w:rPr>
+        <w:t xml:space="preserve"> country.</w:t>
       </w:r>
     </w:p>
     <w:p>
@@ -5374,7 +5573,16 @@
                 <w:sz w:val="24"/>
                 <w:szCs w:val="24"/>
               </w:rPr>
-              <w:t xml:space="preserve"> (8 Mbps)</w:t>
+              <w:t xml:space="preserve"> (6</w:t>
+            </w:r>
+            <w:r>
+              <w:rPr>
+                <w:rFonts w:ascii="Cambria" w:hAnsi="Cambria" w:cs="Cambria"/>
+                <w:color w:val="000000"/>
+                <w:sz w:val="24"/>
+                <w:szCs w:val="24"/>
+              </w:rPr>
+              <w:t xml:space="preserve"> Mbps)</w:t>
             </w:r>
           </w:p>
         </w:tc>
@@ -5558,31 +5766,7 @@
                 <w:sz w:val="24"/>
                 <w:szCs w:val="24"/>
               </w:rPr>
-              <w:t>Intel® Xeon ® Quad Core</w:t>
-            </w:r>
-          </w:p>
-          <w:p>
-            <w:pPr>
-              <w:autoSpaceDE w:val="0"/>
-              <w:autoSpaceDN w:val="0"/>
-              <w:adjustRightInd w:val="0"/>
-              <w:jc w:val="both"/>
-              <w:cnfStyle w:val="000000100000" w:firstRow="0" w:lastRow="0" w:firstColumn="0" w:lastColumn="0" w:oddVBand="0" w:evenVBand="0" w:oddHBand="1" w:evenHBand="0" w:firstRowFirstColumn="0" w:firstRowLastColumn="0" w:lastRowFirstColumn="0" w:lastRowLastColumn="0"/>
-              <w:rPr>
-                <w:rFonts w:ascii="Cambria" w:hAnsi="Cambria" w:cs="Cambria"/>
-                <w:color w:val="000000"/>
-                <w:sz w:val="24"/>
-                <w:szCs w:val="24"/>
-              </w:rPr>
-            </w:pPr>
-            <w:r>
-              <w:rPr>
-                <w:rFonts w:ascii="Cambria" w:hAnsi="Cambria" w:cs="Cambria"/>
-                <w:color w:val="000000"/>
-                <w:sz w:val="24"/>
-                <w:szCs w:val="24"/>
-              </w:rPr>
-              <w:t>(12M Cache, 2.50 GHz</w:t>
+              <w:t>Intel(R) Core(TM) i5-2430M CPU @ 2.40GHz</w:t>
             </w:r>
           </w:p>
         </w:tc>
@@ -5675,7 +5859,7 @@
                 <w:sz w:val="24"/>
                 <w:szCs w:val="24"/>
               </w:rPr>
-              <w:t>2</w:t>
+              <w:t>4</w:t>
             </w:r>
             <w:r>
               <w:rPr>
@@ -5883,7 +6067,7 @@
               <w:cnfStyle w:val="000000100000" w:firstRow="0" w:lastRow="0" w:firstColumn="0" w:lastColumn="0" w:oddVBand="0" w:evenVBand="0" w:oddHBand="1" w:evenHBand="0" w:firstRowFirstColumn="0" w:firstRowLastColumn="0" w:lastRowFirstColumn="0" w:lastRowLastColumn="0"/>
             </w:pPr>
             <w:r>
-              <w:t>Java EE 6</w:t>
+              <w:t>Java EE 7</w:t>
             </w:r>
           </w:p>
         </w:tc>
@@ -6150,16 +6334,19 @@
         <w:keepNext/>
         <w:ind w:left="1080"/>
         <w:rPr>
-          <w:noProof/>
-        </w:rPr>
-      </w:pPr>
-      <w:r>
-        <w:rPr>
           <w:rFonts w:ascii="Cambria" w:hAnsi="Cambria" w:cs="Cambria"/>
           <w:color w:val="000000"/>
           <w:sz w:val="24"/>
           <w:szCs w:val="24"/>
         </w:rPr>
+      </w:pPr>
+      <w:r>
+        <w:rPr>
+          <w:rFonts w:ascii="Cambria" w:hAnsi="Cambria" w:cs="Cambria"/>
+          <w:color w:val="000000"/>
+          <w:sz w:val="24"/>
+          <w:szCs w:val="24"/>
+        </w:rPr>
         <w:lastRenderedPageBreak/>
         <w:t xml:space="preserve">This </w:t>
       </w:r>
@@ -6180,6 +6367,99 @@
           <w:szCs w:val="24"/>
         </w:rPr>
         <w:t>.</w:t>
+      </w:r>
+      <w:r>
+        <w:rPr>
+          <w:rFonts w:ascii="Cambria" w:hAnsi="Cambria" w:cs="Cambria"/>
+          <w:color w:val="000000"/>
+          <w:sz w:val="24"/>
+          <w:szCs w:val="24"/>
+        </w:rPr>
+        <w:t xml:space="preserve"> We applied customized waterfall model to capable with current situation in our team. We choose this model because following </w:t>
+      </w:r>
+      <w:r>
+        <w:rPr>
+          <w:rFonts w:ascii="Cambria" w:hAnsi="Cambria" w:cs="Cambria"/>
+          <w:color w:val="000000"/>
+          <w:sz w:val="24"/>
+          <w:szCs w:val="24"/>
+        </w:rPr>
+        <w:t>reasons:</w:t>
+      </w:r>
+    </w:p>
+    <w:p>
+      <w:pPr>
+        <w:pStyle w:val="ListParagraph"/>
+        <w:keepNext/>
+        <w:numPr>
+          <w:ilvl w:val="0"/>
+          <w:numId w:val="41"/>
+        </w:numPr>
+        <w:rPr>
+          <w:rFonts w:asciiTheme="majorHAnsi" w:hAnsiTheme="majorHAnsi"/>
+          <w:noProof/>
+          <w:sz w:val="24"/>
+          <w:szCs w:val="24"/>
+        </w:rPr>
+      </w:pPr>
+      <w:r>
+        <w:rPr>
+          <w:rFonts w:asciiTheme="majorHAnsi" w:hAnsiTheme="majorHAnsi"/>
+          <w:noProof/>
+          <w:sz w:val="24"/>
+          <w:szCs w:val="24"/>
+        </w:rPr>
+        <w:t>Based researches and clarify FPT Student Finance Management, the requirements of this project are stable, clear, fixed and well understood by all team members.</w:t>
+      </w:r>
+    </w:p>
+    <w:p>
+      <w:pPr>
+        <w:pStyle w:val="ListParagraph"/>
+        <w:keepNext/>
+        <w:numPr>
+          <w:ilvl w:val="0"/>
+          <w:numId w:val="41"/>
+        </w:numPr>
+        <w:rPr>
+          <w:rFonts w:asciiTheme="majorHAnsi" w:hAnsiTheme="majorHAnsi"/>
+          <w:noProof/>
+          <w:sz w:val="24"/>
+          <w:szCs w:val="24"/>
+        </w:rPr>
+      </w:pPr>
+      <w:r>
+        <w:rPr>
+          <w:rFonts w:asciiTheme="majorHAnsi" w:hAnsiTheme="majorHAnsi"/>
+          <w:noProof/>
+          <w:sz w:val="24"/>
+          <w:szCs w:val="24"/>
+        </w:rPr>
+        <w:t>This project use Java technolgy</w:t>
+      </w:r>
+    </w:p>
+    <w:p>
+      <w:pPr>
+        <w:pStyle w:val="ListParagraph"/>
+        <w:keepNext/>
+        <w:numPr>
+          <w:ilvl w:val="0"/>
+          <w:numId w:val="41"/>
+        </w:numPr>
+        <w:rPr>
+          <w:rFonts w:asciiTheme="majorHAnsi" w:hAnsiTheme="majorHAnsi"/>
+          <w:noProof/>
+          <w:sz w:val="24"/>
+          <w:szCs w:val="24"/>
+        </w:rPr>
+      </w:pPr>
+      <w:r>
+        <w:rPr>
+          <w:rFonts w:asciiTheme="majorHAnsi" w:hAnsiTheme="majorHAnsi"/>
+          <w:noProof/>
+          <w:sz w:val="24"/>
+          <w:szCs w:val="24"/>
+        </w:rPr>
+        <w:t>Tất cả các thông tin cần thiết cho project đều được nhà trường cung cấp đầy đủ.</w:t>
       </w:r>
     </w:p>
     <w:p>
@@ -6194,7 +6474,7 @@
           <w:lang w:eastAsia="ja-JP"/>
         </w:rPr>
         <w:drawing>
-          <wp:inline distT="0" distB="0" distL="0" distR="0" wp14:anchorId="50C47737" wp14:editId="1C1E6C26">
+          <wp:inline distT="0" distB="0" distL="0" distR="0" wp14:anchorId="245BB7A4" wp14:editId="6DA0E019">
             <wp:extent cx="5001323" cy="3048425"/>
             <wp:effectExtent l="0" t="0" r="8890" b="0"/>
             <wp:docPr id="2" name="Picture 2"/>
@@ -6954,6 +7234,7 @@
                 <w:sz w:val="24"/>
                 <w:szCs w:val="24"/>
               </w:rPr>
+              <w:lastRenderedPageBreak/>
               <w:t xml:space="preserve">Create test plan </w:t>
             </w:r>
           </w:p>
@@ -7031,6 +7312,7 @@
                 <w:sz w:val="24"/>
                 <w:szCs w:val="24"/>
               </w:rPr>
+              <w:lastRenderedPageBreak/>
               <w:t>3</w:t>
             </w:r>
           </w:p>
@@ -7267,7 +7549,6 @@
                 <w:sz w:val="24"/>
                 <w:szCs w:val="24"/>
               </w:rPr>
-              <w:lastRenderedPageBreak/>
               <w:t>Testing</w:t>
             </w:r>
           </w:p>
@@ -7295,7 +7576,6 @@
                 <w:sz w:val="24"/>
                 <w:szCs w:val="24"/>
               </w:rPr>
-              <w:lastRenderedPageBreak/>
               <w:t>4</w:t>
             </w:r>
           </w:p>
@@ -8316,13 +8596,27 @@
                 <w:szCs w:val="24"/>
               </w:rPr>
             </w:pPr>
+            <w:r>
+              <w:rPr>
+                <w:sz w:val="24"/>
+                <w:szCs w:val="24"/>
+              </w:rPr>
+              <w:t>Spring framework</w:t>
+            </w:r>
+            <w:r>
+              <w:rPr>
+                <w:sz w:val="24"/>
+                <w:szCs w:val="24"/>
+              </w:rPr>
+              <w:t xml:space="preserve">, Servlet, </w:t>
+            </w:r>
             <w:proofErr w:type="spellStart"/>
             <w:r>
               <w:rPr>
                 <w:sz w:val="24"/>
                 <w:szCs w:val="24"/>
               </w:rPr>
-              <w:t>JavaEE</w:t>
+              <w:t>Thymeleaf</w:t>
             </w:r>
             <w:proofErr w:type="spellEnd"/>
             <w:r>
@@ -8330,7 +8624,14 @@
                 <w:sz w:val="24"/>
                 <w:szCs w:val="24"/>
               </w:rPr>
-              <w:t>, Servlet, JSP, Hibernate</w:t>
+              <w:t>, Hibernate</w:t>
+            </w:r>
+            <w:r>
+              <w:rPr>
+                <w:sz w:val="24"/>
+                <w:szCs w:val="24"/>
+              </w:rPr>
+              <w:t xml:space="preserve"> framework</w:t>
             </w:r>
           </w:p>
         </w:tc>
@@ -8369,7 +8670,7 @@
         <w:pStyle w:val="Heading4"/>
       </w:pPr>
       <w:r>
-        <w:t>Create Project Charter</w:t>
+        <w:t>Requirement Analysis</w:t>
       </w:r>
     </w:p>
     <w:p>
@@ -8377,7 +8678,7 @@
         <w:pStyle w:val="ListParagraph"/>
         <w:numPr>
           <w:ilvl w:val="0"/>
-          <w:numId w:val="34"/>
+          <w:numId w:val="42"/>
         </w:numPr>
         <w:rPr>
           <w:rFonts w:asciiTheme="majorHAnsi" w:hAnsiTheme="majorHAnsi"/>
@@ -8391,15 +8692,52 @@
           <w:sz w:val="24"/>
           <w:szCs w:val="24"/>
         </w:rPr>
-        <w:t>Description:</w:t>
-      </w:r>
-      <w:r>
-        <w:rPr>
-          <w:rFonts w:asciiTheme="majorHAnsi" w:hAnsiTheme="majorHAnsi"/>
-          <w:sz w:val="24"/>
-          <w:szCs w:val="24"/>
-        </w:rPr>
-        <w:t xml:space="preserve"> Create Project Charter to introduce about this Project.</w:t>
+        <w:t xml:space="preserve">Description: </w:t>
+      </w:r>
+    </w:p>
+    <w:p>
+      <w:pPr>
+        <w:pStyle w:val="ListParagraph"/>
+        <w:numPr>
+          <w:ilvl w:val="1"/>
+          <w:numId w:val="42"/>
+        </w:numPr>
+        <w:rPr>
+          <w:rFonts w:asciiTheme="majorHAnsi" w:hAnsiTheme="majorHAnsi"/>
+          <w:sz w:val="24"/>
+          <w:szCs w:val="24"/>
+        </w:rPr>
+      </w:pPr>
+      <w:r>
+        <w:rPr>
+          <w:rFonts w:asciiTheme="majorHAnsi" w:hAnsiTheme="majorHAnsi"/>
+          <w:sz w:val="24"/>
+          <w:szCs w:val="24"/>
+        </w:rPr>
+        <w:t>Collect requirement from accounting department</w:t>
+      </w:r>
+    </w:p>
+    <w:p>
+      <w:pPr>
+        <w:pStyle w:val="ListParagraph"/>
+        <w:numPr>
+          <w:ilvl w:val="1"/>
+          <w:numId w:val="42"/>
+        </w:numPr>
+        <w:rPr>
+          <w:rFonts w:asciiTheme="majorHAnsi" w:hAnsiTheme="majorHAnsi"/>
+          <w:sz w:val="24"/>
+          <w:szCs w:val="24"/>
+        </w:rPr>
+      </w:pPr>
+      <w:r>
+        <w:rPr>
+          <w:rFonts w:asciiTheme="majorHAnsi" w:hAnsiTheme="majorHAnsi"/>
+          <w:sz w:val="24"/>
+          <w:szCs w:val="24"/>
+        </w:rPr>
+        <w:lastRenderedPageBreak/>
+        <w:t>Identify and clarify requirement for system in general</w:t>
       </w:r>
     </w:p>
     <w:p>
@@ -8407,7 +8745,7 @@
         <w:pStyle w:val="ListParagraph"/>
         <w:numPr>
           <w:ilvl w:val="0"/>
-          <w:numId w:val="34"/>
+          <w:numId w:val="42"/>
         </w:numPr>
         <w:rPr>
           <w:rFonts w:asciiTheme="majorHAnsi" w:hAnsiTheme="majorHAnsi"/>
@@ -8421,32 +8759,15 @@
           <w:sz w:val="24"/>
           <w:szCs w:val="24"/>
         </w:rPr>
-        <w:t>Deliverables:</w:t>
-      </w:r>
-      <w:r>
-        <w:rPr>
-          <w:rFonts w:asciiTheme="majorHAnsi" w:hAnsiTheme="majorHAnsi"/>
-          <w:sz w:val="24"/>
-          <w:szCs w:val="24"/>
-        </w:rPr>
-        <w:t xml:space="preserve"> Finish the Project Charter before September 6</w:t>
-      </w:r>
-      <w:r>
-        <w:rPr>
-          <w:rFonts w:asciiTheme="majorHAnsi" w:hAnsiTheme="majorHAnsi"/>
-          <w:sz w:val="24"/>
-          <w:szCs w:val="24"/>
-          <w:vertAlign w:val="superscript"/>
-        </w:rPr>
-        <w:t>th</w:t>
-      </w:r>
-      <w:r>
-        <w:rPr>
-          <w:rFonts w:asciiTheme="majorHAnsi" w:hAnsiTheme="majorHAnsi"/>
-          <w:sz w:val="24"/>
-          <w:szCs w:val="24"/>
-        </w:rPr>
-        <w:t xml:space="preserve"> 2015.</w:t>
+        <w:t>Deliverable:</w:t>
+      </w:r>
+      <w:r>
+        <w:rPr>
+          <w:rFonts w:asciiTheme="majorHAnsi" w:hAnsiTheme="majorHAnsi"/>
+          <w:sz w:val="24"/>
+          <w:szCs w:val="24"/>
+        </w:rPr>
+        <w:t xml:space="preserve"> Project introduction</w:t>
       </w:r>
     </w:p>
     <w:p>
@@ -8454,7 +8775,7 @@
         <w:pStyle w:val="ListParagraph"/>
         <w:numPr>
           <w:ilvl w:val="0"/>
-          <w:numId w:val="34"/>
+          <w:numId w:val="42"/>
         </w:numPr>
         <w:rPr>
           <w:rFonts w:asciiTheme="majorHAnsi" w:hAnsiTheme="majorHAnsi"/>
@@ -8468,7 +8789,15 @@
           <w:sz w:val="24"/>
           <w:szCs w:val="24"/>
         </w:rPr>
-        <w:t>Resources Needed : 1 people for 7 days</w:t>
+        <w:t>Resources Needed: 5</w:t>
+      </w:r>
+      <w:r>
+        <w:rPr>
+          <w:rFonts w:asciiTheme="majorHAnsi" w:hAnsiTheme="majorHAnsi"/>
+          <w:sz w:val="24"/>
+          <w:szCs w:val="24"/>
+        </w:rPr>
+        <w:t xml:space="preserve"> people for 7 days.</w:t>
       </w:r>
     </w:p>
     <w:p>
@@ -8476,7 +8805,7 @@
         <w:pStyle w:val="ListParagraph"/>
         <w:numPr>
           <w:ilvl w:val="0"/>
-          <w:numId w:val="34"/>
+          <w:numId w:val="42"/>
         </w:numPr>
         <w:rPr>
           <w:rFonts w:asciiTheme="majorHAnsi" w:hAnsiTheme="majorHAnsi"/>
@@ -8490,7 +8819,15 @@
           <w:sz w:val="24"/>
           <w:szCs w:val="24"/>
         </w:rPr>
-        <w:t>Dependencies and Constraints : N/A</w:t>
+        <w:t xml:space="preserve">Dependencies and Constraints: </w:t>
+      </w:r>
+      <w:r>
+        <w:rPr>
+          <w:rFonts w:asciiTheme="majorHAnsi" w:hAnsiTheme="majorHAnsi"/>
+          <w:sz w:val="24"/>
+          <w:szCs w:val="24"/>
+        </w:rPr>
+        <w:t>N/A</w:t>
       </w:r>
     </w:p>
     <w:p>
@@ -8498,7 +8835,7 @@
         <w:pStyle w:val="ListParagraph"/>
         <w:numPr>
           <w:ilvl w:val="0"/>
-          <w:numId w:val="34"/>
+          <w:numId w:val="42"/>
         </w:numPr>
         <w:rPr>
           <w:rFonts w:asciiTheme="majorHAnsi" w:hAnsiTheme="majorHAnsi"/>
@@ -8512,7 +8849,15 @@
           <w:sz w:val="24"/>
           <w:szCs w:val="24"/>
         </w:rPr>
-        <w:t>Risks : N/A</w:t>
+        <w:t xml:space="preserve">Risks: </w:t>
+      </w:r>
+      <w:r>
+        <w:rPr>
+          <w:rFonts w:asciiTheme="majorHAnsi" w:hAnsiTheme="majorHAnsi"/>
+          <w:sz w:val="24"/>
+          <w:szCs w:val="24"/>
+        </w:rPr>
+        <w:t>Missing requirement, unclear scope of project or lack of member share of understanding</w:t>
       </w:r>
     </w:p>
     <w:p>
@@ -8550,7 +8895,23 @@
           <w:sz w:val="24"/>
           <w:szCs w:val="24"/>
         </w:rPr>
-        <w:t xml:space="preserve"> Create Software Project Plan, create task list, milestone and as</w:t>
+        <w:t xml:space="preserve"> Create Software Project Plan, create task list</w:t>
+      </w:r>
+      <w:r>
+        <w:rPr>
+          <w:rFonts w:asciiTheme="majorHAnsi" w:hAnsiTheme="majorHAnsi"/>
+          <w:sz w:val="24"/>
+          <w:szCs w:val="24"/>
+        </w:rPr>
+        <w:t xml:space="preserve"> and</w:t>
+      </w:r>
+      <w:r>
+        <w:rPr>
+          <w:rFonts w:asciiTheme="majorHAnsi" w:hAnsiTheme="majorHAnsi"/>
+          <w:sz w:val="24"/>
+          <w:szCs w:val="24"/>
+        </w:rPr>
+        <w:t xml:space="preserve"> as</w:t>
       </w:r>
       <w:r>
         <w:rPr>
@@ -8588,7 +8949,6 @@
           <w:sz w:val="24"/>
           <w:szCs w:val="24"/>
         </w:rPr>
-        <w:lastRenderedPageBreak/>
         <w:t>Deliverables : Finish Software Project Man</w:t>
       </w:r>
       <w:r>
@@ -8597,24 +8957,7 @@
           <w:sz w:val="24"/>
           <w:szCs w:val="24"/>
         </w:rPr>
-        <w:t>agement Plan before September 13</w:t>
-      </w:r>
-      <w:r>
-        <w:rPr>
-          <w:rFonts w:asciiTheme="majorHAnsi" w:hAnsiTheme="majorHAnsi"/>
-          <w:sz w:val="24"/>
-          <w:szCs w:val="24"/>
-          <w:vertAlign w:val="superscript"/>
-        </w:rPr>
-        <w:t>th</w:t>
-      </w:r>
-      <w:r>
-        <w:rPr>
-          <w:rFonts w:asciiTheme="majorHAnsi" w:hAnsiTheme="majorHAnsi"/>
-          <w:sz w:val="24"/>
-          <w:szCs w:val="24"/>
-        </w:rPr>
-        <w:t xml:space="preserve"> 2015</w:t>
+        <w:t>agement Plan</w:t>
       </w:r>
     </w:p>
     <w:p>
@@ -8644,7 +8987,15 @@
           <w:sz w:val="24"/>
           <w:szCs w:val="24"/>
         </w:rPr>
-        <w:t>esources Needed : 1 people for 7</w:t>
+        <w:t>esources Needed : 5</w:t>
+      </w:r>
+      <w:r>
+        <w:rPr>
+          <w:rFonts w:asciiTheme="majorHAnsi" w:hAnsiTheme="majorHAnsi"/>
+          <w:sz w:val="24"/>
+          <w:szCs w:val="24"/>
+        </w:rPr>
+        <w:t xml:space="preserve"> people for 7</w:t>
       </w:r>
       <w:r>
         <w:rPr>
@@ -8690,7 +9041,15 @@
           <w:sz w:val="24"/>
           <w:szCs w:val="24"/>
         </w:rPr>
-        <w:t xml:space="preserve"> : Finish Project Charter</w:t>
+        <w:t xml:space="preserve"> : </w:t>
+      </w:r>
+      <w:r>
+        <w:rPr>
+          <w:rFonts w:asciiTheme="majorHAnsi" w:hAnsiTheme="majorHAnsi"/>
+          <w:sz w:val="24"/>
+          <w:szCs w:val="24"/>
+        </w:rPr>
+        <w:t>finish Project introduction</w:t>
       </w:r>
     </w:p>
     <w:p>
@@ -8717,28 +9076,6 @@
     </w:p>
     <w:p>
       <w:pPr>
-        <w:pStyle w:val="ListParagraph"/>
-        <w:numPr>
-          <w:ilvl w:val="0"/>
-          <w:numId w:val="31"/>
-        </w:numPr>
-        <w:rPr>
-          <w:rFonts w:asciiTheme="majorHAnsi" w:hAnsiTheme="majorHAnsi"/>
-          <w:sz w:val="24"/>
-          <w:szCs w:val="24"/>
-        </w:rPr>
-      </w:pPr>
-      <w:r>
-        <w:rPr>
-          <w:rFonts w:asciiTheme="majorHAnsi" w:hAnsiTheme="majorHAnsi"/>
-          <w:sz w:val="24"/>
-          <w:szCs w:val="24"/>
-        </w:rPr>
-        <w:t>Solutions : have a buffer, use tool supports planning such as Microsoft Project</w:t>
-      </w:r>
-    </w:p>
-    <w:p>
-      <w:pPr>
         <w:pStyle w:val="Heading4"/>
       </w:pPr>
       <w:r>
@@ -8778,7 +9115,23 @@
           <w:sz w:val="24"/>
           <w:szCs w:val="24"/>
         </w:rPr>
-        <w:t xml:space="preserve"> Create Software Requirement based on collected requirements.</w:t>
+        <w:t xml:space="preserve"> Create Software Requirement</w:t>
+      </w:r>
+      <w:r>
+        <w:rPr>
+          <w:rFonts w:asciiTheme="majorHAnsi" w:hAnsiTheme="majorHAnsi"/>
+          <w:sz w:val="24"/>
+          <w:szCs w:val="24"/>
+        </w:rPr>
+        <w:t xml:space="preserve"> Specification</w:t>
+      </w:r>
+      <w:r>
+        <w:rPr>
+          <w:rFonts w:asciiTheme="majorHAnsi" w:hAnsiTheme="majorHAnsi"/>
+          <w:sz w:val="24"/>
+          <w:szCs w:val="24"/>
+        </w:rPr>
+        <w:t xml:space="preserve"> based on collected requirements.</w:t>
       </w:r>
     </w:p>
     <w:p>
@@ -8808,24 +9161,7 @@
           <w:sz w:val="24"/>
           <w:szCs w:val="24"/>
         </w:rPr>
-        <w:t>ecifications before September 20</w:t>
-      </w:r>
-      <w:r>
-        <w:rPr>
-          <w:rFonts w:asciiTheme="majorHAnsi" w:hAnsiTheme="majorHAnsi"/>
-          <w:sz w:val="24"/>
-          <w:szCs w:val="24"/>
-          <w:vertAlign w:val="superscript"/>
-        </w:rPr>
-        <w:t>th</w:t>
-      </w:r>
-      <w:r>
-        <w:rPr>
-          <w:rFonts w:asciiTheme="majorHAnsi" w:hAnsiTheme="majorHAnsi"/>
-          <w:sz w:val="24"/>
-          <w:szCs w:val="24"/>
-        </w:rPr>
-        <w:t xml:space="preserve"> 2015</w:t>
+        <w:t xml:space="preserve">ecifications </w:t>
       </w:r>
     </w:p>
     <w:p>
@@ -8855,7 +9191,15 @@
           <w:sz w:val="24"/>
           <w:szCs w:val="24"/>
         </w:rPr>
-        <w:t>esources Needed : 5 people for 7</w:t>
+        <w:t>esources Needed : 5</w:t>
+      </w:r>
+      <w:r>
+        <w:rPr>
+          <w:rFonts w:asciiTheme="majorHAnsi" w:hAnsiTheme="majorHAnsi"/>
+          <w:sz w:val="24"/>
+          <w:szCs w:val="24"/>
+        </w:rPr>
+        <w:t xml:space="preserve"> people for 7</w:t>
       </w:r>
       <w:r>
         <w:rPr>
@@ -8945,7 +9289,23 @@
           <w:sz w:val="24"/>
           <w:szCs w:val="24"/>
         </w:rPr>
-        <w:t xml:space="preserve"> discuss in group and review carefully, group and customer in pairs.</w:t>
+        <w:t xml:space="preserve"> discuss in group and review carefully, group and </w:t>
+      </w:r>
+      <w:r>
+        <w:rPr>
+          <w:rFonts w:asciiTheme="majorHAnsi" w:hAnsiTheme="majorHAnsi"/>
+          <w:sz w:val="24"/>
+          <w:szCs w:val="24"/>
+        </w:rPr>
+        <w:t>accounting department</w:t>
+      </w:r>
+      <w:r>
+        <w:rPr>
+          <w:rFonts w:asciiTheme="majorHAnsi" w:hAnsiTheme="majorHAnsi"/>
+          <w:sz w:val="24"/>
+          <w:szCs w:val="24"/>
+        </w:rPr>
+        <w:t xml:space="preserve"> in pairs.</w:t>
       </w:r>
     </w:p>
     <w:p>
@@ -8999,40 +9359,7 @@
           <w:sz w:val="24"/>
           <w:szCs w:val="24"/>
         </w:rPr>
-        <w:t>Deliverable: Finish Software Design Description before</w:t>
-      </w:r>
-      <w:r>
-        <w:rPr>
-          <w:rFonts w:asciiTheme="majorHAnsi" w:hAnsiTheme="majorHAnsi"/>
-          <w:sz w:val="24"/>
-          <w:szCs w:val="24"/>
-        </w:rPr>
-        <w:t xml:space="preserve"> September 27</w:t>
-      </w:r>
-      <w:r>
-        <w:rPr>
-          <w:rFonts w:asciiTheme="majorHAnsi" w:hAnsiTheme="majorHAnsi"/>
-          <w:sz w:val="24"/>
-          <w:szCs w:val="24"/>
-          <w:vertAlign w:val="superscript"/>
-        </w:rPr>
-        <w:t>th</w:t>
-      </w:r>
-      <w:r>
-        <w:rPr>
-          <w:rFonts w:asciiTheme="majorHAnsi" w:hAnsiTheme="majorHAnsi"/>
-          <w:sz w:val="24"/>
-          <w:szCs w:val="24"/>
-        </w:rPr>
-        <w:t>, 2015</w:t>
-      </w:r>
-      <w:r>
-        <w:rPr>
-          <w:rFonts w:asciiTheme="majorHAnsi" w:hAnsiTheme="majorHAnsi"/>
-          <w:sz w:val="24"/>
-          <w:szCs w:val="24"/>
-        </w:rPr>
-        <w:t>.</w:t>
+        <w:t>Deliverable: Finish Software Design Description</w:t>
       </w:r>
     </w:p>
     <w:p>
@@ -9055,7 +9382,7 @@
           <w:sz w:val="24"/>
           <w:szCs w:val="24"/>
         </w:rPr>
-        <w:t>Resources Needed: 4 people for 7</w:t>
+        <w:t>Resources Needed: 4 people for 14</w:t>
       </w:r>
       <w:r>
         <w:rPr>
@@ -9086,23 +9413,7 @@
           <w:sz w:val="24"/>
           <w:szCs w:val="24"/>
         </w:rPr>
-        <w:t xml:space="preserve">Dependencies and </w:t>
-      </w:r>
-      <w:r>
-        <w:rPr>
-          <w:rFonts w:asciiTheme="majorHAnsi" w:hAnsiTheme="majorHAnsi"/>
-          <w:sz w:val="24"/>
-          <w:szCs w:val="24"/>
-        </w:rPr>
-        <w:t>Constraints</w:t>
-      </w:r>
-      <w:r>
-        <w:rPr>
-          <w:rFonts w:asciiTheme="majorHAnsi" w:hAnsiTheme="majorHAnsi"/>
-          <w:sz w:val="24"/>
-          <w:szCs w:val="24"/>
-        </w:rPr>
-        <w:t>: Software Requirement Specifications is completed.</w:t>
+        <w:t>Dependencies and Constraints: Software Requirement Specifications is completed.</w:t>
       </w:r>
     </w:p>
     <w:p>
@@ -9210,32 +9521,7 @@
           <w:sz w:val="24"/>
           <w:szCs w:val="24"/>
         </w:rPr>
-        <w:t>sh Source Code before October 18</w:t>
-      </w:r>
-      <w:r>
-        <w:rPr>
-          <w:rFonts w:asciiTheme="majorHAnsi" w:hAnsiTheme="majorHAnsi"/>
-          <w:sz w:val="24"/>
-          <w:szCs w:val="24"/>
-          <w:vertAlign w:val="superscript"/>
-        </w:rPr>
-        <w:t>th</w:t>
-      </w:r>
-      <w:r>
-        <w:rPr>
-          <w:rFonts w:asciiTheme="majorHAnsi" w:hAnsiTheme="majorHAnsi"/>
-          <w:sz w:val="24"/>
-          <w:szCs w:val="24"/>
-        </w:rPr>
-        <w:t>, 2015</w:t>
-      </w:r>
-      <w:r>
-        <w:rPr>
-          <w:rFonts w:asciiTheme="majorHAnsi" w:hAnsiTheme="majorHAnsi"/>
-          <w:sz w:val="24"/>
-          <w:szCs w:val="24"/>
-        </w:rPr>
-        <w:t>.</w:t>
+        <w:t>sh Source Code</w:t>
       </w:r>
     </w:p>
     <w:p>
@@ -9297,23 +9583,7 @@
           <w:sz w:val="24"/>
           <w:szCs w:val="24"/>
         </w:rPr>
-        <w:t xml:space="preserve">Dependencies and </w:t>
-      </w:r>
-      <w:r>
-        <w:rPr>
-          <w:rFonts w:asciiTheme="majorHAnsi" w:hAnsiTheme="majorHAnsi"/>
-          <w:sz w:val="24"/>
-          <w:szCs w:val="24"/>
-        </w:rPr>
-        <w:t>Constraints</w:t>
-      </w:r>
-      <w:r>
-        <w:rPr>
-          <w:rFonts w:asciiTheme="majorHAnsi" w:hAnsiTheme="majorHAnsi"/>
-          <w:sz w:val="24"/>
-          <w:szCs w:val="24"/>
-        </w:rPr>
-        <w:t>: Complete Software Design Description.</w:t>
+        <w:t>Dependencies and Constraints: Complete Software Design Description.</w:t>
       </w:r>
     </w:p>
     <w:p>
@@ -9336,6 +9606,7 @@
           <w:sz w:val="24"/>
           <w:szCs w:val="24"/>
         </w:rPr>
+        <w:lastRenderedPageBreak/>
         <w:t>Risks: Team members may not understand new technologies through. Layout design may take a lot of time.</w:t>
       </w:r>
     </w:p>
@@ -9359,23 +9630,7 @@
           <w:sz w:val="24"/>
           <w:szCs w:val="24"/>
         </w:rPr>
-        <w:t xml:space="preserve">Solutions: Members should be trained themselves and support each </w:t>
-      </w:r>
-      <w:r>
-        <w:rPr>
-          <w:rFonts w:asciiTheme="majorHAnsi" w:hAnsiTheme="majorHAnsi"/>
-          <w:sz w:val="24"/>
-          <w:szCs w:val="24"/>
-        </w:rPr>
-        <w:t>other</w:t>
-      </w:r>
-      <w:r>
-        <w:rPr>
-          <w:rFonts w:asciiTheme="majorHAnsi" w:hAnsiTheme="majorHAnsi"/>
-          <w:sz w:val="24"/>
-          <w:szCs w:val="24"/>
-        </w:rPr>
-        <w:t>.</w:t>
+        <w:t>Solutions: Members should be trained themselves and support each other.</w:t>
       </w:r>
     </w:p>
     <w:p>
@@ -9406,7 +9661,6 @@
           <w:sz w:val="24"/>
           <w:szCs w:val="24"/>
         </w:rPr>
-        <w:lastRenderedPageBreak/>
         <w:t>Description: Perform testing the system.</w:t>
       </w:r>
     </w:p>
@@ -9430,40 +9684,7 @@
           <w:sz w:val="24"/>
           <w:szCs w:val="24"/>
         </w:rPr>
-        <w:t xml:space="preserve">Deliverable: Test report and source code after testing not later than </w:t>
-      </w:r>
-      <w:r>
-        <w:rPr>
-          <w:rFonts w:asciiTheme="majorHAnsi" w:hAnsiTheme="majorHAnsi"/>
-          <w:sz w:val="24"/>
-          <w:szCs w:val="24"/>
-        </w:rPr>
-        <w:t>October 21</w:t>
-      </w:r>
-      <w:r>
-        <w:rPr>
-          <w:rFonts w:asciiTheme="majorHAnsi" w:hAnsiTheme="majorHAnsi"/>
-          <w:sz w:val="24"/>
-          <w:szCs w:val="24"/>
-          <w:vertAlign w:val="superscript"/>
-        </w:rPr>
-        <w:t>st</w:t>
-      </w:r>
-      <w:r>
-        <w:rPr>
-          <w:rFonts w:asciiTheme="majorHAnsi" w:hAnsiTheme="majorHAnsi"/>
-          <w:sz w:val="24"/>
-          <w:szCs w:val="24"/>
-        </w:rPr>
-        <w:t>, 2015</w:t>
-      </w:r>
-      <w:r>
-        <w:rPr>
-          <w:rFonts w:asciiTheme="majorHAnsi" w:hAnsiTheme="majorHAnsi"/>
-          <w:sz w:val="24"/>
-          <w:szCs w:val="24"/>
-        </w:rPr>
-        <w:t>.</w:t>
+        <w:t xml:space="preserve">Deliverable: Test report and source code </w:t>
       </w:r>
     </w:p>
     <w:p>
@@ -9486,15 +9707,15 @@
           <w:sz w:val="24"/>
           <w:szCs w:val="24"/>
         </w:rPr>
-        <w:t>Resources Needed: 5</w:t>
-      </w:r>
-      <w:r>
-        <w:rPr>
-          <w:rFonts w:asciiTheme="majorHAnsi" w:hAnsiTheme="majorHAnsi"/>
-          <w:sz w:val="24"/>
-          <w:szCs w:val="24"/>
-        </w:rPr>
-        <w:t xml:space="preserve"> people for 3 days</w:t>
+        <w:t>Resources Needed: 4 people for 4</w:t>
+      </w:r>
+      <w:r>
+        <w:rPr>
+          <w:rFonts w:asciiTheme="majorHAnsi" w:hAnsiTheme="majorHAnsi"/>
+          <w:sz w:val="24"/>
+          <w:szCs w:val="24"/>
+        </w:rPr>
+        <w:t xml:space="preserve"> days</w:t>
       </w:r>
     </w:p>
     <w:p>
@@ -9517,23 +9738,15 @@
           <w:sz w:val="24"/>
           <w:szCs w:val="24"/>
         </w:rPr>
-        <w:t xml:space="preserve">Dependencies and </w:t>
-      </w:r>
-      <w:r>
-        <w:rPr>
-          <w:rFonts w:asciiTheme="majorHAnsi" w:hAnsiTheme="majorHAnsi"/>
-          <w:sz w:val="24"/>
-          <w:szCs w:val="24"/>
-        </w:rPr>
-        <w:t>Constraints</w:t>
-      </w:r>
-      <w:r>
-        <w:rPr>
-          <w:rFonts w:asciiTheme="majorHAnsi" w:hAnsiTheme="majorHAnsi"/>
-          <w:sz w:val="24"/>
-          <w:szCs w:val="24"/>
-        </w:rPr>
-        <w:t>: Coding and finished.</w:t>
+        <w:t>Dependencies and Constraints:</w:t>
+      </w:r>
+      <w:r>
+        <w:rPr>
+          <w:rFonts w:asciiTheme="majorHAnsi" w:hAnsiTheme="majorHAnsi"/>
+          <w:sz w:val="24"/>
+          <w:szCs w:val="24"/>
+        </w:rPr>
+        <w:t xml:space="preserve"> finish coding</w:t>
       </w:r>
     </w:p>
     <w:p>
@@ -9647,32 +9860,7 @@
           <w:sz w:val="24"/>
           <w:szCs w:val="24"/>
         </w:rPr>
-        <w:t>tallation guide before October 25</w:t>
-      </w:r>
-      <w:r>
-        <w:rPr>
-          <w:rFonts w:asciiTheme="majorHAnsi" w:hAnsiTheme="majorHAnsi"/>
-          <w:sz w:val="24"/>
-          <w:szCs w:val="24"/>
-          <w:vertAlign w:val="superscript"/>
-        </w:rPr>
-        <w:t>th</w:t>
-      </w:r>
-      <w:r>
-        <w:rPr>
-          <w:rFonts w:asciiTheme="majorHAnsi" w:hAnsiTheme="majorHAnsi"/>
-          <w:sz w:val="24"/>
-          <w:szCs w:val="24"/>
-        </w:rPr>
-        <w:t>,</w:t>
-      </w:r>
-      <w:r>
-        <w:rPr>
-          <w:rFonts w:asciiTheme="majorHAnsi" w:hAnsiTheme="majorHAnsi"/>
-          <w:sz w:val="24"/>
-          <w:szCs w:val="24"/>
-        </w:rPr>
-        <w:t xml:space="preserve"> 2015</w:t>
+        <w:t xml:space="preserve">tallation guide </w:t>
       </w:r>
     </w:p>
     <w:p>
@@ -9702,7 +9890,15 @@
           <w:sz w:val="24"/>
           <w:szCs w:val="24"/>
         </w:rPr>
-        <w:t>esources Needed : 5 people for 4</w:t>
+        <w:t>esources Needed : 4</w:t>
+      </w:r>
+      <w:r>
+        <w:rPr>
+          <w:rFonts w:asciiTheme="majorHAnsi" w:hAnsiTheme="majorHAnsi"/>
+          <w:sz w:val="24"/>
+          <w:szCs w:val="24"/>
+        </w:rPr>
+        <w:t xml:space="preserve"> people for 4</w:t>
       </w:r>
       <w:r>
         <w:rPr>
@@ -9806,7 +10002,23 @@
           <w:sz w:val="24"/>
           <w:szCs w:val="24"/>
         </w:rPr>
-        <w:t>Description: Help user familiar with ATPM systems</w:t>
+        <w:t xml:space="preserve">Description: Help user familiar with </w:t>
+      </w:r>
+      <w:r>
+        <w:rPr>
+          <w:rFonts w:asciiTheme="majorHAnsi" w:hAnsiTheme="majorHAnsi"/>
+          <w:sz w:val="24"/>
+          <w:szCs w:val="24"/>
+        </w:rPr>
+        <w:t>SFM</w:t>
+      </w:r>
+      <w:r>
+        <w:rPr>
+          <w:rFonts w:asciiTheme="majorHAnsi" w:hAnsiTheme="majorHAnsi"/>
+          <w:sz w:val="24"/>
+          <w:szCs w:val="24"/>
+        </w:rPr>
+        <w:t xml:space="preserve"> systems</w:t>
       </w:r>
     </w:p>
     <w:p>
@@ -9850,27 +10062,525 @@
           <w:sz w:val="24"/>
           <w:szCs w:val="24"/>
         </w:rPr>
-        <w:t>Solutions: close communicate w</w:t>
+        <w:t>Solutions: close communicate with user, good support in initial time</w:t>
+      </w:r>
+    </w:p>
+    <w:p>
+      <w:pPr>
+        <w:pStyle w:val="ListParagraph"/>
+        <w:ind w:left="1980"/>
+        <w:rPr>
+          <w:rFonts w:asciiTheme="majorHAnsi" w:hAnsiTheme="majorHAnsi"/>
+          <w:sz w:val="24"/>
+          <w:szCs w:val="24"/>
+        </w:rPr>
+      </w:pPr>
+    </w:p>
+    <w:p>
+      <w:pPr>
+        <w:pStyle w:val="ListParagraph"/>
+        <w:ind w:left="1980"/>
+        <w:rPr>
+          <w:rFonts w:asciiTheme="majorHAnsi" w:hAnsiTheme="majorHAnsi"/>
+          <w:sz w:val="24"/>
+          <w:szCs w:val="24"/>
+        </w:rPr>
+      </w:pPr>
+    </w:p>
+    <w:p>
+      <w:pPr>
+        <w:pStyle w:val="ListParagraph"/>
+        <w:ind w:left="1980"/>
+        <w:rPr>
+          <w:rFonts w:asciiTheme="majorHAnsi" w:hAnsiTheme="majorHAnsi"/>
+          <w:sz w:val="24"/>
+          <w:szCs w:val="24"/>
+        </w:rPr>
+      </w:pPr>
+    </w:p>
+    <w:p>
+      <w:pPr>
+        <w:pStyle w:val="ListParagraph"/>
+        <w:ind w:left="1980"/>
+        <w:rPr>
+          <w:rFonts w:asciiTheme="majorHAnsi" w:hAnsiTheme="majorHAnsi"/>
+          <w:sz w:val="24"/>
+          <w:szCs w:val="24"/>
+        </w:rPr>
+      </w:pPr>
+    </w:p>
+    <w:p>
+      <w:pPr>
+        <w:pStyle w:val="ListParagraph"/>
+        <w:ind w:left="1980"/>
+        <w:rPr>
+          <w:rFonts w:asciiTheme="majorHAnsi" w:hAnsiTheme="majorHAnsi"/>
+          <w:sz w:val="24"/>
+          <w:szCs w:val="24"/>
+        </w:rPr>
+      </w:pPr>
+    </w:p>
+    <w:p>
+      <w:pPr>
+        <w:pStyle w:val="ListParagraph"/>
+        <w:ind w:left="1980"/>
+        <w:rPr>
+          <w:rFonts w:asciiTheme="majorHAnsi" w:hAnsiTheme="majorHAnsi"/>
+          <w:sz w:val="24"/>
+          <w:szCs w:val="24"/>
+        </w:rPr>
+      </w:pPr>
+    </w:p>
+    <w:p>
+      <w:pPr>
+        <w:pStyle w:val="ListParagraph"/>
+        <w:ind w:left="1980"/>
+        <w:rPr>
+          <w:rFonts w:asciiTheme="majorHAnsi" w:hAnsiTheme="majorHAnsi"/>
+          <w:sz w:val="24"/>
+          <w:szCs w:val="24"/>
+        </w:rPr>
+      </w:pPr>
+    </w:p>
+    <w:p>
+      <w:pPr>
+        <w:pStyle w:val="ListParagraph"/>
+        <w:ind w:left="1980"/>
+        <w:rPr>
+          <w:rFonts w:asciiTheme="majorHAnsi" w:hAnsiTheme="majorHAnsi"/>
+          <w:sz w:val="24"/>
+          <w:szCs w:val="24"/>
+        </w:rPr>
+      </w:pPr>
+    </w:p>
+    <w:p>
+      <w:pPr>
+        <w:pStyle w:val="ListParagraph"/>
+        <w:ind w:left="1980"/>
+        <w:rPr>
+          <w:rFonts w:asciiTheme="majorHAnsi" w:hAnsiTheme="majorHAnsi"/>
+          <w:sz w:val="24"/>
+          <w:szCs w:val="24"/>
+        </w:rPr>
+      </w:pPr>
+    </w:p>
+    <w:p>
+      <w:pPr>
+        <w:pStyle w:val="ListParagraph"/>
+        <w:ind w:left="1980"/>
+        <w:rPr>
+          <w:rFonts w:asciiTheme="majorHAnsi" w:hAnsiTheme="majorHAnsi"/>
+          <w:sz w:val="24"/>
+          <w:szCs w:val="24"/>
+        </w:rPr>
+      </w:pPr>
+    </w:p>
+    <w:p>
+      <w:pPr>
+        <w:rPr>
+          <w:rFonts w:asciiTheme="majorHAnsi" w:hAnsiTheme="majorHAnsi"/>
+          <w:sz w:val="24"/>
+          <w:szCs w:val="24"/>
+        </w:rPr>
+        <w:sectPr>
+          <w:footerReference w:type="default" r:id="rId11"/>
+          <w:pgSz w:w="11907" w:h="16839" w:code="9"/>
+          <w:pgMar w:top="1418" w:right="1985" w:bottom="1418" w:left="1134" w:header="720" w:footer="720" w:gutter="0"/>
+          <w:cols w:space="720"/>
+          <w:docGrid w:linePitch="360"/>
+        </w:sectPr>
+      </w:pPr>
+    </w:p>
+    <w:p>
+      <w:pPr>
+        <w:rPr>
+          <w:rFonts w:asciiTheme="majorHAnsi" w:hAnsiTheme="majorHAnsi"/>
+          <w:sz w:val="24"/>
+          <w:szCs w:val="24"/>
+        </w:rPr>
+      </w:pPr>
+    </w:p>
+    <w:p>
+      <w:pPr>
+        <w:pStyle w:val="Heading3"/>
+      </w:pPr>
+      <w:r>
+        <w:t xml:space="preserve"> Task sheet: Assignments and Timetable</w:t>
+      </w:r>
+    </w:p>
+    <w:p>
+      <w:pPr>
+        <w:pStyle w:val="Heading4"/>
+      </w:pPr>
+      <w:r>
+        <w:t xml:space="preserve">Phase </w:t>
+      </w:r>
+      <w:r>
+        <w:t>1:</w:t>
+      </w:r>
+      <w:r>
+        <w:t xml:space="preserve"> Requirement Analysis</w:t>
+      </w:r>
+    </w:p>
+    <w:tbl>
+      <w:tblPr>
+        <w:tblStyle w:val="TableGrid"/>
+        <w:tblW w:w="0" w:type="auto"/>
+        <w:tblLook w:val="04A0" w:firstRow="1" w:lastRow="0" w:firstColumn="1" w:lastColumn="0" w:noHBand="0" w:noVBand="1"/>
+      </w:tblPr>
+      <w:tblGrid>
+        <w:gridCol w:w="4744"/>
+        <w:gridCol w:w="4744"/>
+        <w:gridCol w:w="4745"/>
+      </w:tblGrid>
+      <w:tr>
+        <w:tc>
+          <w:tcPr>
+            <w:tcW w:w="4744" w:type="dxa"/>
+          </w:tcPr>
+          <w:p>
+            <w:pPr>
+              <w:rPr>
+                <w:rFonts w:asciiTheme="majorHAnsi" w:hAnsiTheme="majorHAnsi"/>
+                <w:sz w:val="24"/>
+                <w:szCs w:val="24"/>
+              </w:rPr>
+            </w:pPr>
+            <w:r>
+              <w:rPr>
+                <w:rFonts w:asciiTheme="majorHAnsi" w:hAnsiTheme="majorHAnsi"/>
+                <w:sz w:val="24"/>
+                <w:szCs w:val="24"/>
+              </w:rPr>
+              <w:t>Task</w:t>
+            </w:r>
+          </w:p>
+        </w:tc>
+        <w:tc>
+          <w:tcPr>
+            <w:tcW w:w="4744" w:type="dxa"/>
+          </w:tcPr>
+          <w:p>
+            <w:pPr>
+              <w:rPr>
+                <w:rFonts w:asciiTheme="majorHAnsi" w:hAnsiTheme="majorHAnsi"/>
+                <w:sz w:val="24"/>
+                <w:szCs w:val="24"/>
+              </w:rPr>
+            </w:pPr>
+            <w:r>
+              <w:rPr>
+                <w:rFonts w:asciiTheme="majorHAnsi" w:hAnsiTheme="majorHAnsi"/>
+                <w:sz w:val="24"/>
+                <w:szCs w:val="24"/>
+              </w:rPr>
+              <w:t>Des</w:t>
+            </w:r>
+            <w:r>
+              <w:rPr>
+                <w:rFonts w:asciiTheme="majorHAnsi" w:hAnsiTheme="majorHAnsi"/>
+                <w:sz w:val="24"/>
+                <w:szCs w:val="24"/>
+              </w:rPr>
+              <w:t>cription</w:t>
+            </w:r>
+          </w:p>
+        </w:tc>
+        <w:tc>
+          <w:tcPr>
+            <w:tcW w:w="4745" w:type="dxa"/>
+          </w:tcPr>
+          <w:p>
+            <w:pPr>
+              <w:rPr>
+                <w:rFonts w:asciiTheme="majorHAnsi" w:hAnsiTheme="majorHAnsi"/>
+                <w:sz w:val="24"/>
+                <w:szCs w:val="24"/>
+              </w:rPr>
+            </w:pPr>
+            <w:r>
+              <w:rPr>
+                <w:rFonts w:asciiTheme="majorHAnsi" w:hAnsiTheme="majorHAnsi"/>
+                <w:sz w:val="24"/>
+                <w:szCs w:val="24"/>
+              </w:rPr>
+              <w:t>Author</w:t>
+            </w:r>
+          </w:p>
+        </w:tc>
+      </w:tr>
+      <w:tr>
+        <w:tc>
+          <w:tcPr>
+            <w:tcW w:w="4744" w:type="dxa"/>
+          </w:tcPr>
+          <w:p>
+            <w:pPr>
+              <w:pStyle w:val="ListParagraph"/>
+              <w:numPr>
+                <w:ilvl w:val="0"/>
+                <w:numId w:val="43"/>
+              </w:numPr>
+              <w:spacing w:after="0" w:line="240" w:lineRule="auto"/>
+              <w:rPr>
+                <w:rFonts w:asciiTheme="majorHAnsi" w:hAnsiTheme="majorHAnsi"/>
+                <w:sz w:val="24"/>
+                <w:szCs w:val="24"/>
+              </w:rPr>
+            </w:pPr>
+            <w:r>
+              <w:rPr>
+                <w:rFonts w:asciiTheme="majorHAnsi" w:hAnsiTheme="majorHAnsi"/>
+                <w:sz w:val="24"/>
+                <w:szCs w:val="24"/>
+              </w:rPr>
+              <w:t>Collect requirements</w:t>
+            </w:r>
+          </w:p>
+        </w:tc>
+        <w:tc>
+          <w:tcPr>
+            <w:tcW w:w="4744" w:type="dxa"/>
+          </w:tcPr>
+          <w:p>
+            <w:pPr>
+              <w:pStyle w:val="ListParagraph"/>
+              <w:numPr>
+                <w:ilvl w:val="0"/>
+                <w:numId w:val="44"/>
+              </w:numPr>
+              <w:spacing w:after="0" w:line="240" w:lineRule="auto"/>
+              <w:rPr>
+                <w:rFonts w:asciiTheme="majorHAnsi" w:hAnsiTheme="majorHAnsi"/>
+                <w:sz w:val="24"/>
+                <w:szCs w:val="24"/>
+              </w:rPr>
+            </w:pPr>
+            <w:r>
+              <w:rPr>
+                <w:rFonts w:asciiTheme="majorHAnsi" w:hAnsiTheme="majorHAnsi"/>
+                <w:sz w:val="24"/>
+                <w:szCs w:val="24"/>
+              </w:rPr>
+              <w:t xml:space="preserve">Find the current method to manage </w:t>
+            </w:r>
+          </w:p>
+          <w:p>
+            <w:pPr>
+              <w:pStyle w:val="ListParagraph"/>
+              <w:spacing w:after="0" w:line="240" w:lineRule="auto"/>
+              <w:rPr>
+                <w:rFonts w:asciiTheme="majorHAnsi" w:hAnsiTheme="majorHAnsi"/>
+                <w:sz w:val="24"/>
+                <w:szCs w:val="24"/>
+              </w:rPr>
+            </w:pPr>
+            <w:r>
+              <w:rPr>
+                <w:rFonts w:asciiTheme="majorHAnsi" w:hAnsiTheme="majorHAnsi"/>
+                <w:sz w:val="24"/>
+                <w:szCs w:val="24"/>
+              </w:rPr>
+              <w:t>student‘s finance status in FPT University, their strengths and weakness.</w:t>
+            </w:r>
+          </w:p>
+          <w:p>
+            <w:pPr>
+              <w:pStyle w:val="ListParagraph"/>
+              <w:numPr>
+                <w:ilvl w:val="0"/>
+                <w:numId w:val="44"/>
+              </w:numPr>
+              <w:spacing w:after="0" w:line="240" w:lineRule="auto"/>
+              <w:rPr>
+                <w:rFonts w:asciiTheme="majorHAnsi" w:hAnsiTheme="majorHAnsi"/>
+                <w:sz w:val="24"/>
+                <w:szCs w:val="24"/>
+              </w:rPr>
+            </w:pPr>
+            <w:r>
+              <w:rPr>
+                <w:rFonts w:asciiTheme="majorHAnsi" w:hAnsiTheme="majorHAnsi"/>
+                <w:sz w:val="24"/>
+                <w:szCs w:val="24"/>
+              </w:rPr>
+              <w:t>Collect requirements from accounting department</w:t>
+            </w:r>
+          </w:p>
+        </w:tc>
+        <w:tc>
+          <w:tcPr>
+            <w:tcW w:w="4745" w:type="dxa"/>
+          </w:tcPr>
+          <w:p>
+            <w:pPr>
+              <w:rPr>
+                <w:rFonts w:asciiTheme="majorHAnsi" w:hAnsiTheme="majorHAnsi"/>
+                <w:sz w:val="24"/>
+                <w:szCs w:val="24"/>
+              </w:rPr>
+            </w:pPr>
+            <w:proofErr w:type="spellStart"/>
+            <w:r>
+              <w:rPr>
+                <w:rFonts w:asciiTheme="majorHAnsi" w:hAnsiTheme="majorHAnsi"/>
+                <w:sz w:val="24"/>
+                <w:szCs w:val="24"/>
+              </w:rPr>
+              <w:t>VyTK</w:t>
+            </w:r>
+            <w:proofErr w:type="spellEnd"/>
+            <w:r>
+              <w:rPr>
+                <w:rFonts w:asciiTheme="majorHAnsi" w:hAnsiTheme="majorHAnsi"/>
+                <w:sz w:val="24"/>
+                <w:szCs w:val="24"/>
+              </w:rPr>
+              <w:t xml:space="preserve">, </w:t>
+            </w:r>
+            <w:proofErr w:type="spellStart"/>
+            <w:r>
+              <w:rPr>
+                <w:rFonts w:asciiTheme="majorHAnsi" w:hAnsiTheme="majorHAnsi"/>
+                <w:sz w:val="24"/>
+                <w:szCs w:val="24"/>
+              </w:rPr>
+              <w:t>TrungHD</w:t>
+            </w:r>
+            <w:proofErr w:type="spellEnd"/>
+          </w:p>
+        </w:tc>
+      </w:tr>
+      <w:tr>
+        <w:tc>
+          <w:tcPr>
+            <w:tcW w:w="4744" w:type="dxa"/>
+          </w:tcPr>
+          <w:p>
+            <w:pPr>
+              <w:pStyle w:val="ListParagraph"/>
+              <w:numPr>
+                <w:ilvl w:val="0"/>
+                <w:numId w:val="43"/>
+              </w:numPr>
+              <w:spacing w:after="0" w:line="240" w:lineRule="auto"/>
+              <w:rPr>
+                <w:rFonts w:asciiTheme="majorHAnsi" w:hAnsiTheme="majorHAnsi"/>
+                <w:sz w:val="24"/>
+                <w:szCs w:val="24"/>
+              </w:rPr>
+            </w:pPr>
+            <w:r>
+              <w:rPr>
+                <w:rFonts w:asciiTheme="majorHAnsi" w:hAnsiTheme="majorHAnsi"/>
+                <w:sz w:val="24"/>
+                <w:szCs w:val="24"/>
+              </w:rPr>
+              <w:t>Identify and clarify main function</w:t>
+            </w:r>
+          </w:p>
+        </w:tc>
+        <w:tc>
+          <w:tcPr>
+            <w:tcW w:w="4744" w:type="dxa"/>
+          </w:tcPr>
+          <w:p>
+            <w:pPr>
+              <w:rPr>
+                <w:rFonts w:asciiTheme="majorHAnsi" w:hAnsiTheme="majorHAnsi"/>
+                <w:sz w:val="24"/>
+                <w:szCs w:val="24"/>
+              </w:rPr>
+            </w:pPr>
+            <w:r>
+              <w:rPr>
+                <w:rFonts w:asciiTheme="majorHAnsi" w:hAnsiTheme="majorHAnsi"/>
+                <w:sz w:val="24"/>
+                <w:szCs w:val="24"/>
+              </w:rPr>
+              <w:t>Define which main functions system should provide.</w:t>
+            </w:r>
+          </w:p>
+        </w:tc>
+        <w:tc>
+          <w:tcPr>
+            <w:tcW w:w="4745" w:type="dxa"/>
+          </w:tcPr>
+          <w:p>
+            <w:pPr>
+              <w:rPr>
+                <w:rFonts w:asciiTheme="majorHAnsi" w:hAnsiTheme="majorHAnsi"/>
+                <w:sz w:val="24"/>
+                <w:szCs w:val="24"/>
+              </w:rPr>
+            </w:pPr>
+            <w:r>
+              <w:rPr>
+                <w:rFonts w:asciiTheme="majorHAnsi" w:hAnsiTheme="majorHAnsi"/>
+                <w:sz w:val="24"/>
+                <w:szCs w:val="24"/>
+              </w:rPr>
+              <w:t>All team members</w:t>
+            </w:r>
+          </w:p>
+        </w:tc>
+      </w:tr>
+    </w:tbl>
+    <w:p>
+      <w:pPr>
+        <w:rPr>
+          <w:rFonts w:asciiTheme="majorHAnsi" w:hAnsiTheme="majorHAnsi"/>
+          <w:sz w:val="24"/>
+          <w:szCs w:val="24"/>
+        </w:rPr>
+      </w:pPr>
+    </w:p>
+    <w:p/>
+    <w:p>
+      <w:r>
+        <w:t>3.2.2</w:t>
+      </w:r>
+      <w:r>
+        <w:tab/>
+        <w:t>Phase 2: Create Software Project Management Plan</w:t>
       </w:r>
       <w:bookmarkStart w:id="18" w:name="_GoBack"/>
       <w:bookmarkEnd w:id="18"/>
-      <w:r>
-        <w:rPr>
-          <w:rFonts w:asciiTheme="majorHAnsi" w:hAnsiTheme="majorHAnsi"/>
-          <w:sz w:val="24"/>
-          <w:szCs w:val="24"/>
-        </w:rPr>
-        <w:t>ith user, good support in initial time</w:t>
-      </w:r>
-    </w:p>
-    <w:p>
-      <w:pPr>
-        <w:pStyle w:val="Heading3"/>
-      </w:pPr>
-      <w:r>
-        <w:t xml:space="preserve"> Task sheet: Assignments and Timetable</w:t>
-      </w:r>
-    </w:p>
+    </w:p>
+    <w:p/>
+    <w:p/>
+    <w:p/>
+    <w:p/>
+    <w:p/>
+    <w:p/>
+    <w:p/>
+    <w:p/>
+    <w:p/>
+    <w:p/>
+    <w:p/>
+    <w:p/>
+    <w:p/>
+    <w:p/>
+    <w:p/>
+    <w:p/>
+    <w:p/>
+    <w:p/>
+    <w:p/>
+    <w:p/>
+    <w:p/>
+    <w:p/>
+    <w:p/>
+    <w:p>
+      <w:pPr>
+        <w:sectPr>
+          <w:pgSz w:w="16839" w:h="11907" w:orient="landscape" w:code="9"/>
+          <w:pgMar w:top="1987" w:right="1411" w:bottom="1138" w:left="1411" w:header="720" w:footer="720" w:gutter="0"/>
+          <w:cols w:space="720"/>
+          <w:docGrid w:linePitch="360"/>
+        </w:sectPr>
+      </w:pPr>
+    </w:p>
+    <w:p/>
     <w:p/>
     <w:p>
       <w:pPr>
@@ -10152,7 +10862,6 @@
           <w:sz w:val="24"/>
           <w:szCs w:val="24"/>
         </w:rPr>
-        <w:lastRenderedPageBreak/>
         <w:t>Avoid lines longer than 80 characters, since they’re not handled well by many terminals and</w:t>
       </w:r>
       <w:r>
@@ -10353,7 +11062,7 @@
           <w:u w:val="single"/>
         </w:rPr>
       </w:pPr>
-      <w:hyperlink r:id="rId11" w:history="1">
+      <w:hyperlink r:id="rId12" w:history="1">
         <w:r>
           <w:rPr>
             <w:rStyle w:val="Hyperlink"/>
@@ -10366,9 +11075,8 @@
       </w:hyperlink>
     </w:p>
     <w:sectPr>
-      <w:footerReference w:type="default" r:id="rId12"/>
       <w:pgSz w:w="11907" w:h="16839" w:code="9"/>
-      <w:pgMar w:top="1418" w:right="1134" w:bottom="1418" w:left="1985" w:header="720" w:footer="720" w:gutter="0"/>
+      <w:pgMar w:top="1418" w:right="1985" w:bottom="1418" w:left="1134" w:header="720" w:footer="720" w:gutter="0"/>
       <w:cols w:space="720"/>
       <w:docGrid w:linePitch="360"/>
     </w:sectPr>
@@ -10406,65 +11114,23 @@
   <w:p>
     <w:pPr>
       <w:pStyle w:val="Footer"/>
-      <w:pBdr>
-        <w:top w:val="thinThickSmallGap" w:sz="24" w:space="1" w:color="622423" w:themeColor="accent2" w:themeShade="7F"/>
-      </w:pBdr>
-      <w:ind w:left="180"/>
-      <w:rPr>
-        <w:rFonts w:asciiTheme="majorHAnsi" w:eastAsiaTheme="majorEastAsia" w:hAnsiTheme="majorHAnsi" w:cstheme="majorBidi"/>
+      <w:rPr>
+        <w:b/>
       </w:rPr>
     </w:pPr>
     <w:r>
       <w:rPr>
-        <w:rFonts w:asciiTheme="majorHAnsi" w:eastAsiaTheme="majorEastAsia" w:hAnsiTheme="majorHAnsi" w:cstheme="majorBidi"/>
-      </w:rPr>
-      <w:t>Smart Buy</w:t>
-    </w:r>
-    <w:r>
-      <w:rPr>
-        <w:rFonts w:asciiTheme="majorHAnsi" w:eastAsiaTheme="majorEastAsia" w:hAnsiTheme="majorHAnsi" w:cstheme="majorBidi"/>
-      </w:rPr>
-      <w:ptab w:relativeTo="margin" w:alignment="right" w:leader="none"/>
-    </w:r>
-    <w:r>
-      <w:rPr>
-        <w:rFonts w:asciiTheme="majorHAnsi" w:eastAsiaTheme="majorEastAsia" w:hAnsiTheme="majorHAnsi" w:cstheme="majorBidi"/>
-      </w:rPr>
-      <w:t xml:space="preserve">Page </w:t>
-    </w:r>
-    <w:r>
-      <w:rPr>
-        <w:rFonts w:eastAsiaTheme="minorEastAsia"/>
-      </w:rPr>
-      <w:fldChar w:fldCharType="begin"/>
-    </w:r>
-    <w:r>
-      <w:instrText xml:space="preserve"> PAGE   \* MERGEFORMAT </w:instrText>
-    </w:r>
-    <w:r>
-      <w:rPr>
-        <w:rFonts w:eastAsiaTheme="minorEastAsia"/>
-      </w:rPr>
-      <w:fldChar w:fldCharType="separate"/>
-    </w:r>
-    <w:r>
-      <w:rPr>
-        <w:rFonts w:asciiTheme="majorHAnsi" w:eastAsiaTheme="majorEastAsia" w:hAnsiTheme="majorHAnsi" w:cstheme="majorBidi"/>
-        <w:noProof/>
-      </w:rPr>
-      <w:t>12</w:t>
-    </w:r>
-    <w:r>
-      <w:rPr>
-        <w:rFonts w:asciiTheme="majorHAnsi" w:eastAsiaTheme="majorEastAsia" w:hAnsiTheme="majorHAnsi" w:cstheme="majorBidi"/>
-        <w:noProof/>
-      </w:rPr>
-      <w:fldChar w:fldCharType="end"/>
+        <w:b/>
+      </w:rPr>
+      <w:t>Student Finance Management</w:t>
     </w:r>
   </w:p>
   <w:p>
     <w:pPr>
       <w:pStyle w:val="Footer"/>
+      <w:rPr>
+        <w:b/>
+      </w:rPr>
     </w:pPr>
   </w:p>
 </w:ftr>
@@ -10837,6 +11503,119 @@
     </w:lvl>
   </w:abstractNum>
   <w:abstractNum w:abstractNumId="3">
+    <w:nsid w:val="056A6E4B"/>
+    <w:multiLevelType w:val="hybridMultilevel"/>
+    <w:tmpl w:val="0A1AD3AC"/>
+    <w:lvl w:ilvl="0" w:tplc="04090001">
+      <w:start w:val="1"/>
+      <w:numFmt w:val="bullet"/>
+      <w:lvlText w:val=""/>
+      <w:lvlJc w:val="left"/>
+      <w:pPr>
+        <w:ind w:left="720" w:hanging="360"/>
+      </w:pPr>
+      <w:rPr>
+        <w:rFonts w:ascii="Symbol" w:hAnsi="Symbol" w:hint="default"/>
+      </w:rPr>
+    </w:lvl>
+    <w:lvl w:ilvl="1" w:tplc="04090003" w:tentative="1">
+      <w:start w:val="1"/>
+      <w:numFmt w:val="bullet"/>
+      <w:lvlText w:val="o"/>
+      <w:lvlJc w:val="left"/>
+      <w:pPr>
+        <w:ind w:left="1440" w:hanging="360"/>
+      </w:pPr>
+      <w:rPr>
+        <w:rFonts w:ascii="Courier New" w:hAnsi="Courier New" w:cs="Courier New" w:hint="default"/>
+      </w:rPr>
+    </w:lvl>
+    <w:lvl w:ilvl="2" w:tplc="04090005" w:tentative="1">
+      <w:start w:val="1"/>
+      <w:numFmt w:val="bullet"/>
+      <w:lvlText w:val=""/>
+      <w:lvlJc w:val="left"/>
+      <w:pPr>
+        <w:ind w:left="2160" w:hanging="360"/>
+      </w:pPr>
+      <w:rPr>
+        <w:rFonts w:ascii="Wingdings" w:hAnsi="Wingdings" w:hint="default"/>
+      </w:rPr>
+    </w:lvl>
+    <w:lvl w:ilvl="3" w:tplc="04090001" w:tentative="1">
+      <w:start w:val="1"/>
+      <w:numFmt w:val="bullet"/>
+      <w:lvlText w:val=""/>
+      <w:lvlJc w:val="left"/>
+      <w:pPr>
+        <w:ind w:left="2880" w:hanging="360"/>
+      </w:pPr>
+      <w:rPr>
+        <w:rFonts w:ascii="Symbol" w:hAnsi="Symbol" w:hint="default"/>
+      </w:rPr>
+    </w:lvl>
+    <w:lvl w:ilvl="4" w:tplc="04090003" w:tentative="1">
+      <w:start w:val="1"/>
+      <w:numFmt w:val="bullet"/>
+      <w:lvlText w:val="o"/>
+      <w:lvlJc w:val="left"/>
+      <w:pPr>
+        <w:ind w:left="3600" w:hanging="360"/>
+      </w:pPr>
+      <w:rPr>
+        <w:rFonts w:ascii="Courier New" w:hAnsi="Courier New" w:cs="Courier New" w:hint="default"/>
+      </w:rPr>
+    </w:lvl>
+    <w:lvl w:ilvl="5" w:tplc="04090005" w:tentative="1">
+      <w:start w:val="1"/>
+      <w:numFmt w:val="bullet"/>
+      <w:lvlText w:val=""/>
+      <w:lvlJc w:val="left"/>
+      <w:pPr>
+        <w:ind w:left="4320" w:hanging="360"/>
+      </w:pPr>
+      <w:rPr>
+        <w:rFonts w:ascii="Wingdings" w:hAnsi="Wingdings" w:hint="default"/>
+      </w:rPr>
+    </w:lvl>
+    <w:lvl w:ilvl="6" w:tplc="04090001" w:tentative="1">
+      <w:start w:val="1"/>
+      <w:numFmt w:val="bullet"/>
+      <w:lvlText w:val=""/>
+      <w:lvlJc w:val="left"/>
+      <w:pPr>
+        <w:ind w:left="5040" w:hanging="360"/>
+      </w:pPr>
+      <w:rPr>
+        <w:rFonts w:ascii="Symbol" w:hAnsi="Symbol" w:hint="default"/>
+      </w:rPr>
+    </w:lvl>
+    <w:lvl w:ilvl="7" w:tplc="04090003" w:tentative="1">
+      <w:start w:val="1"/>
+      <w:numFmt w:val="bullet"/>
+      <w:lvlText w:val="o"/>
+      <w:lvlJc w:val="left"/>
+      <w:pPr>
+        <w:ind w:left="5760" w:hanging="360"/>
+      </w:pPr>
+      <w:rPr>
+        <w:rFonts w:ascii="Courier New" w:hAnsi="Courier New" w:cs="Courier New" w:hint="default"/>
+      </w:rPr>
+    </w:lvl>
+    <w:lvl w:ilvl="8" w:tplc="04090005" w:tentative="1">
+      <w:start w:val="1"/>
+      <w:numFmt w:val="bullet"/>
+      <w:lvlText w:val=""/>
+      <w:lvlJc w:val="left"/>
+      <w:pPr>
+        <w:ind w:left="6480" w:hanging="360"/>
+      </w:pPr>
+      <w:rPr>
+        <w:rFonts w:ascii="Wingdings" w:hAnsi="Wingdings" w:hint="default"/>
+      </w:rPr>
+    </w:lvl>
+  </w:abstractNum>
+  <w:abstractNum w:abstractNumId="4">
     <w:nsid w:val="0783606E"/>
     <w:multiLevelType w:val="hybridMultilevel"/>
     <w:tmpl w:val="60A885B4"/>
@@ -10949,7 +11728,7 @@
       </w:rPr>
     </w:lvl>
   </w:abstractNum>
-  <w:abstractNum w:abstractNumId="4">
+  <w:abstractNum w:abstractNumId="5">
     <w:nsid w:val="0B987A0F"/>
     <w:multiLevelType w:val="hybridMultilevel"/>
     <w:tmpl w:val="C0C860D4"/>
@@ -11062,7 +11841,7 @@
       </w:rPr>
     </w:lvl>
   </w:abstractNum>
-  <w:abstractNum w:abstractNumId="5">
+  <w:abstractNum w:abstractNumId="6">
     <w:nsid w:val="0E0E53DD"/>
     <w:multiLevelType w:val="hybridMultilevel"/>
     <w:tmpl w:val="28AA44EA"/>
@@ -11175,7 +11954,7 @@
       </w:rPr>
     </w:lvl>
   </w:abstractNum>
-  <w:abstractNum w:abstractNumId="6">
+  <w:abstractNum w:abstractNumId="7">
     <w:nsid w:val="0E5C1E33"/>
     <w:multiLevelType w:val="hybridMultilevel"/>
     <w:tmpl w:val="9990CA7E"/>
@@ -11288,7 +12067,7 @@
       </w:rPr>
     </w:lvl>
   </w:abstractNum>
-  <w:abstractNum w:abstractNumId="7">
+  <w:abstractNum w:abstractNumId="8">
     <w:nsid w:val="12FF71F9"/>
     <w:multiLevelType w:val="hybridMultilevel"/>
     <w:tmpl w:val="CC5A349E"/>
@@ -11401,7 +12180,7 @@
       </w:rPr>
     </w:lvl>
   </w:abstractNum>
-  <w:abstractNum w:abstractNumId="8">
+  <w:abstractNum w:abstractNumId="9">
     <w:nsid w:val="169452CA"/>
     <w:multiLevelType w:val="hybridMultilevel"/>
     <w:tmpl w:val="523062B2"/>
@@ -11491,7 +12270,7 @@
       </w:pPr>
     </w:lvl>
   </w:abstractNum>
-  <w:abstractNum w:abstractNumId="9">
+  <w:abstractNum w:abstractNumId="10">
     <w:nsid w:val="186E764B"/>
     <w:multiLevelType w:val="hybridMultilevel"/>
     <w:tmpl w:val="C44419E6"/>
@@ -11604,7 +12383,7 @@
       </w:rPr>
     </w:lvl>
   </w:abstractNum>
-  <w:abstractNum w:abstractNumId="10">
+  <w:abstractNum w:abstractNumId="11">
     <w:nsid w:val="246A2E90"/>
     <w:multiLevelType w:val="hybridMultilevel"/>
     <w:tmpl w:val="BA18ADD0"/>
@@ -11693,7 +12472,7 @@
       </w:pPr>
     </w:lvl>
   </w:abstractNum>
-  <w:abstractNum w:abstractNumId="11">
+  <w:abstractNum w:abstractNumId="12">
     <w:nsid w:val="30D816B8"/>
     <w:multiLevelType w:val="hybridMultilevel"/>
     <w:tmpl w:val="F76C6EFE"/>
@@ -11782,7 +12561,7 @@
       </w:pPr>
     </w:lvl>
   </w:abstractNum>
-  <w:abstractNum w:abstractNumId="12">
+  <w:abstractNum w:abstractNumId="13">
     <w:nsid w:val="3415456C"/>
     <w:multiLevelType w:val="hybridMultilevel"/>
     <w:tmpl w:val="1F405684"/>
@@ -11895,7 +12674,7 @@
       </w:rPr>
     </w:lvl>
   </w:abstractNum>
-  <w:abstractNum w:abstractNumId="13">
+  <w:abstractNum w:abstractNumId="14">
     <w:nsid w:val="34347ADB"/>
     <w:multiLevelType w:val="hybridMultilevel"/>
     <w:tmpl w:val="0CF2DD04"/>
@@ -12008,7 +12787,7 @@
       </w:rPr>
     </w:lvl>
   </w:abstractNum>
-  <w:abstractNum w:abstractNumId="14">
+  <w:abstractNum w:abstractNumId="15">
     <w:nsid w:val="37E51A4C"/>
     <w:multiLevelType w:val="hybridMultilevel"/>
     <w:tmpl w:val="2EE8E8AA"/>
@@ -12121,7 +12900,7 @@
       </w:rPr>
     </w:lvl>
   </w:abstractNum>
-  <w:abstractNum w:abstractNumId="15">
+  <w:abstractNum w:abstractNumId="16">
     <w:nsid w:val="3B79610B"/>
     <w:multiLevelType w:val="hybridMultilevel"/>
     <w:tmpl w:val="E8A24398"/>
@@ -12234,7 +13013,7 @@
       </w:rPr>
     </w:lvl>
   </w:abstractNum>
-  <w:abstractNum w:abstractNumId="16">
+  <w:abstractNum w:abstractNumId="17">
     <w:nsid w:val="3D5B1642"/>
     <w:multiLevelType w:val="hybridMultilevel"/>
     <w:tmpl w:val="2AD6A7F4"/>
@@ -12347,7 +13126,7 @@
       </w:rPr>
     </w:lvl>
   </w:abstractNum>
-  <w:abstractNum w:abstractNumId="17">
+  <w:abstractNum w:abstractNumId="18">
     <w:nsid w:val="47902BA3"/>
     <w:multiLevelType w:val="hybridMultilevel"/>
     <w:tmpl w:val="87A68ABC"/>
@@ -12460,7 +13239,7 @@
       </w:rPr>
     </w:lvl>
   </w:abstractNum>
-  <w:abstractNum w:abstractNumId="18">
+  <w:abstractNum w:abstractNumId="19">
     <w:nsid w:val="498B30F1"/>
     <w:multiLevelType w:val="hybridMultilevel"/>
     <w:tmpl w:val="91866EDE"/>
@@ -12573,7 +13352,7 @@
       </w:rPr>
     </w:lvl>
   </w:abstractNum>
-  <w:abstractNum w:abstractNumId="19">
+  <w:abstractNum w:abstractNumId="20">
     <w:nsid w:val="49E945A1"/>
     <w:multiLevelType w:val="hybridMultilevel"/>
     <w:tmpl w:val="0712BA62"/>
@@ -12686,7 +13465,7 @@
       </w:rPr>
     </w:lvl>
   </w:abstractNum>
-  <w:abstractNum w:abstractNumId="20">
+  <w:abstractNum w:abstractNumId="21">
     <w:nsid w:val="4BA24D01"/>
     <w:multiLevelType w:val="hybridMultilevel"/>
     <w:tmpl w:val="C7C45DBA"/>
@@ -12799,7 +13578,7 @@
       </w:rPr>
     </w:lvl>
   </w:abstractNum>
-  <w:abstractNum w:abstractNumId="21">
+  <w:abstractNum w:abstractNumId="22">
     <w:nsid w:val="4F861C9C"/>
     <w:multiLevelType w:val="hybridMultilevel"/>
     <w:tmpl w:val="BF4A0F5A"/>
@@ -12912,7 +13691,7 @@
       </w:rPr>
     </w:lvl>
   </w:abstractNum>
-  <w:abstractNum w:abstractNumId="22">
+  <w:abstractNum w:abstractNumId="23">
     <w:nsid w:val="4FB47023"/>
     <w:multiLevelType w:val="hybridMultilevel"/>
     <w:tmpl w:val="7EE6A5C6"/>
@@ -13025,7 +13804,7 @@
       </w:rPr>
     </w:lvl>
   </w:abstractNum>
-  <w:abstractNum w:abstractNumId="23">
+  <w:abstractNum w:abstractNumId="24">
     <w:nsid w:val="52F8481E"/>
     <w:multiLevelType w:val="hybridMultilevel"/>
     <w:tmpl w:val="106C52F4"/>
@@ -13138,7 +13917,7 @@
       </w:rPr>
     </w:lvl>
   </w:abstractNum>
-  <w:abstractNum w:abstractNumId="24">
+  <w:abstractNum w:abstractNumId="25">
     <w:nsid w:val="55100232"/>
     <w:multiLevelType w:val="hybridMultilevel"/>
     <w:tmpl w:val="DCC863C8"/>
@@ -13251,7 +14030,209 @@
       </w:rPr>
     </w:lvl>
   </w:abstractNum>
-  <w:abstractNum w:abstractNumId="25">
+  <w:abstractNum w:abstractNumId="26">
+    <w:nsid w:val="5CED4C53"/>
+    <w:multiLevelType w:val="hybridMultilevel"/>
+    <w:tmpl w:val="1B5CE86E"/>
+    <w:lvl w:ilvl="0" w:tplc="0409000F">
+      <w:start w:val="1"/>
+      <w:numFmt w:val="decimal"/>
+      <w:lvlText w:val="%1."/>
+      <w:lvlJc w:val="left"/>
+      <w:pPr>
+        <w:ind w:left="720" w:hanging="360"/>
+      </w:pPr>
+      <w:rPr>
+        <w:rFonts w:hint="default"/>
+      </w:rPr>
+    </w:lvl>
+    <w:lvl w:ilvl="1" w:tplc="04090019" w:tentative="1">
+      <w:start w:val="1"/>
+      <w:numFmt w:val="lowerLetter"/>
+      <w:lvlText w:val="%2."/>
+      <w:lvlJc w:val="left"/>
+      <w:pPr>
+        <w:ind w:left="1440" w:hanging="360"/>
+      </w:pPr>
+    </w:lvl>
+    <w:lvl w:ilvl="2" w:tplc="0409001B" w:tentative="1">
+      <w:start w:val="1"/>
+      <w:numFmt w:val="lowerRoman"/>
+      <w:lvlText w:val="%3."/>
+      <w:lvlJc w:val="right"/>
+      <w:pPr>
+        <w:ind w:left="2160" w:hanging="180"/>
+      </w:pPr>
+    </w:lvl>
+    <w:lvl w:ilvl="3" w:tplc="0409000F" w:tentative="1">
+      <w:start w:val="1"/>
+      <w:numFmt w:val="decimal"/>
+      <w:lvlText w:val="%4."/>
+      <w:lvlJc w:val="left"/>
+      <w:pPr>
+        <w:ind w:left="2880" w:hanging="360"/>
+      </w:pPr>
+    </w:lvl>
+    <w:lvl w:ilvl="4" w:tplc="04090019" w:tentative="1">
+      <w:start w:val="1"/>
+      <w:numFmt w:val="lowerLetter"/>
+      <w:lvlText w:val="%5."/>
+      <w:lvlJc w:val="left"/>
+      <w:pPr>
+        <w:ind w:left="3600" w:hanging="360"/>
+      </w:pPr>
+    </w:lvl>
+    <w:lvl w:ilvl="5" w:tplc="0409001B" w:tentative="1">
+      <w:start w:val="1"/>
+      <w:numFmt w:val="lowerRoman"/>
+      <w:lvlText w:val="%6."/>
+      <w:lvlJc w:val="right"/>
+      <w:pPr>
+        <w:ind w:left="4320" w:hanging="180"/>
+      </w:pPr>
+    </w:lvl>
+    <w:lvl w:ilvl="6" w:tplc="0409000F" w:tentative="1">
+      <w:start w:val="1"/>
+      <w:numFmt w:val="decimal"/>
+      <w:lvlText w:val="%7."/>
+      <w:lvlJc w:val="left"/>
+      <w:pPr>
+        <w:ind w:left="5040" w:hanging="360"/>
+      </w:pPr>
+    </w:lvl>
+    <w:lvl w:ilvl="7" w:tplc="04090019" w:tentative="1">
+      <w:start w:val="1"/>
+      <w:numFmt w:val="lowerLetter"/>
+      <w:lvlText w:val="%8."/>
+      <w:lvlJc w:val="left"/>
+      <w:pPr>
+        <w:ind w:left="5760" w:hanging="360"/>
+      </w:pPr>
+    </w:lvl>
+    <w:lvl w:ilvl="8" w:tplc="0409001B" w:tentative="1">
+      <w:start w:val="1"/>
+      <w:numFmt w:val="lowerRoman"/>
+      <w:lvlText w:val="%9."/>
+      <w:lvlJc w:val="right"/>
+      <w:pPr>
+        <w:ind w:left="6480" w:hanging="180"/>
+      </w:pPr>
+    </w:lvl>
+  </w:abstractNum>
+  <w:abstractNum w:abstractNumId="27">
+    <w:nsid w:val="63E80D84"/>
+    <w:multiLevelType w:val="hybridMultilevel"/>
+    <w:tmpl w:val="47C24358"/>
+    <w:lvl w:ilvl="0" w:tplc="04090001">
+      <w:start w:val="1"/>
+      <w:numFmt w:val="bullet"/>
+      <w:lvlText w:val=""/>
+      <w:lvlJc w:val="left"/>
+      <w:pPr>
+        <w:ind w:left="1800" w:hanging="360"/>
+      </w:pPr>
+      <w:rPr>
+        <w:rFonts w:ascii="Symbol" w:hAnsi="Symbol" w:hint="default"/>
+      </w:rPr>
+    </w:lvl>
+    <w:lvl w:ilvl="1" w:tplc="04090003" w:tentative="1">
+      <w:start w:val="1"/>
+      <w:numFmt w:val="bullet"/>
+      <w:lvlText w:val="o"/>
+      <w:lvlJc w:val="left"/>
+      <w:pPr>
+        <w:ind w:left="2520" w:hanging="360"/>
+      </w:pPr>
+      <w:rPr>
+        <w:rFonts w:ascii="Courier New" w:hAnsi="Courier New" w:cs="Courier New" w:hint="default"/>
+      </w:rPr>
+    </w:lvl>
+    <w:lvl w:ilvl="2" w:tplc="04090005" w:tentative="1">
+      <w:start w:val="1"/>
+      <w:numFmt w:val="bullet"/>
+      <w:lvlText w:val=""/>
+      <w:lvlJc w:val="left"/>
+      <w:pPr>
+        <w:ind w:left="3240" w:hanging="360"/>
+      </w:pPr>
+      <w:rPr>
+        <w:rFonts w:ascii="Wingdings" w:hAnsi="Wingdings" w:hint="default"/>
+      </w:rPr>
+    </w:lvl>
+    <w:lvl w:ilvl="3" w:tplc="04090001" w:tentative="1">
+      <w:start w:val="1"/>
+      <w:numFmt w:val="bullet"/>
+      <w:lvlText w:val=""/>
+      <w:lvlJc w:val="left"/>
+      <w:pPr>
+        <w:ind w:left="3960" w:hanging="360"/>
+      </w:pPr>
+      <w:rPr>
+        <w:rFonts w:ascii="Symbol" w:hAnsi="Symbol" w:hint="default"/>
+      </w:rPr>
+    </w:lvl>
+    <w:lvl w:ilvl="4" w:tplc="04090003" w:tentative="1">
+      <w:start w:val="1"/>
+      <w:numFmt w:val="bullet"/>
+      <w:lvlText w:val="o"/>
+      <w:lvlJc w:val="left"/>
+      <w:pPr>
+        <w:ind w:left="4680" w:hanging="360"/>
+      </w:pPr>
+      <w:rPr>
+        <w:rFonts w:ascii="Courier New" w:hAnsi="Courier New" w:cs="Courier New" w:hint="default"/>
+      </w:rPr>
+    </w:lvl>
+    <w:lvl w:ilvl="5" w:tplc="04090005" w:tentative="1">
+      <w:start w:val="1"/>
+      <w:numFmt w:val="bullet"/>
+      <w:lvlText w:val=""/>
+      <w:lvlJc w:val="left"/>
+      <w:pPr>
+        <w:ind w:left="5400" w:hanging="360"/>
+      </w:pPr>
+      <w:rPr>
+        <w:rFonts w:ascii="Wingdings" w:hAnsi="Wingdings" w:hint="default"/>
+      </w:rPr>
+    </w:lvl>
+    <w:lvl w:ilvl="6" w:tplc="04090001" w:tentative="1">
+      <w:start w:val="1"/>
+      <w:numFmt w:val="bullet"/>
+      <w:lvlText w:val=""/>
+      <w:lvlJc w:val="left"/>
+      <w:pPr>
+        <w:ind w:left="6120" w:hanging="360"/>
+      </w:pPr>
+      <w:rPr>
+        <w:rFonts w:ascii="Symbol" w:hAnsi="Symbol" w:hint="default"/>
+      </w:rPr>
+    </w:lvl>
+    <w:lvl w:ilvl="7" w:tplc="04090003" w:tentative="1">
+      <w:start w:val="1"/>
+      <w:numFmt w:val="bullet"/>
+      <w:lvlText w:val="o"/>
+      <w:lvlJc w:val="left"/>
+      <w:pPr>
+        <w:ind w:left="6840" w:hanging="360"/>
+      </w:pPr>
+      <w:rPr>
+        <w:rFonts w:ascii="Courier New" w:hAnsi="Courier New" w:cs="Courier New" w:hint="default"/>
+      </w:rPr>
+    </w:lvl>
+    <w:lvl w:ilvl="8" w:tplc="04090005" w:tentative="1">
+      <w:start w:val="1"/>
+      <w:numFmt w:val="bullet"/>
+      <w:lvlText w:val=""/>
+      <w:lvlJc w:val="left"/>
+      <w:pPr>
+        <w:ind w:left="7560" w:hanging="360"/>
+      </w:pPr>
+      <w:rPr>
+        <w:rFonts w:ascii="Wingdings" w:hAnsi="Wingdings" w:hint="default"/>
+      </w:rPr>
+    </w:lvl>
+  </w:abstractNum>
+  <w:abstractNum w:abstractNumId="28">
     <w:nsid w:val="659B3B67"/>
     <w:multiLevelType w:val="hybridMultilevel"/>
     <w:tmpl w:val="4498101A"/>
@@ -13364,7 +14345,7 @@
       </w:rPr>
     </w:lvl>
   </w:abstractNum>
-  <w:abstractNum w:abstractNumId="26">
+  <w:abstractNum w:abstractNumId="29">
     <w:nsid w:val="6C2176F5"/>
     <w:multiLevelType w:val="hybridMultilevel"/>
     <w:tmpl w:val="AA9497FE"/>
@@ -13504,7 +14485,7 @@
       </w:rPr>
     </w:lvl>
   </w:abstractNum>
-  <w:abstractNum w:abstractNumId="27">
+  <w:abstractNum w:abstractNumId="30">
     <w:nsid w:val="6F6B32A1"/>
     <w:multiLevelType w:val="hybridMultilevel"/>
     <w:tmpl w:val="2542BF84"/>
@@ -13617,7 +14598,120 @@
       </w:rPr>
     </w:lvl>
   </w:abstractNum>
-  <w:abstractNum w:abstractNumId="28">
+  <w:abstractNum w:abstractNumId="31">
+    <w:nsid w:val="719A6253"/>
+    <w:multiLevelType w:val="hybridMultilevel"/>
+    <w:tmpl w:val="AC6669D4"/>
+    <w:lvl w:ilvl="0" w:tplc="04090001">
+      <w:start w:val="1"/>
+      <w:numFmt w:val="bullet"/>
+      <w:lvlText w:val=""/>
+      <w:lvlJc w:val="left"/>
+      <w:pPr>
+        <w:ind w:left="1800" w:hanging="360"/>
+      </w:pPr>
+      <w:rPr>
+        <w:rFonts w:ascii="Symbol" w:hAnsi="Symbol" w:hint="default"/>
+      </w:rPr>
+    </w:lvl>
+    <w:lvl w:ilvl="1" w:tplc="04090003" w:tentative="1">
+      <w:start w:val="1"/>
+      <w:numFmt w:val="bullet"/>
+      <w:lvlText w:val="o"/>
+      <w:lvlJc w:val="left"/>
+      <w:pPr>
+        <w:ind w:left="2520" w:hanging="360"/>
+      </w:pPr>
+      <w:rPr>
+        <w:rFonts w:ascii="Courier New" w:hAnsi="Courier New" w:cs="Courier New" w:hint="default"/>
+      </w:rPr>
+    </w:lvl>
+    <w:lvl w:ilvl="2" w:tplc="04090005" w:tentative="1">
+      <w:start w:val="1"/>
+      <w:numFmt w:val="bullet"/>
+      <w:lvlText w:val=""/>
+      <w:lvlJc w:val="left"/>
+      <w:pPr>
+        <w:ind w:left="3240" w:hanging="360"/>
+      </w:pPr>
+      <w:rPr>
+        <w:rFonts w:ascii="Wingdings" w:hAnsi="Wingdings" w:hint="default"/>
+      </w:rPr>
+    </w:lvl>
+    <w:lvl w:ilvl="3" w:tplc="04090001" w:tentative="1">
+      <w:start w:val="1"/>
+      <w:numFmt w:val="bullet"/>
+      <w:lvlText w:val=""/>
+      <w:lvlJc w:val="left"/>
+      <w:pPr>
+        <w:ind w:left="3960" w:hanging="360"/>
+      </w:pPr>
+      <w:rPr>
+        <w:rFonts w:ascii="Symbol" w:hAnsi="Symbol" w:hint="default"/>
+      </w:rPr>
+    </w:lvl>
+    <w:lvl w:ilvl="4" w:tplc="04090003" w:tentative="1">
+      <w:start w:val="1"/>
+      <w:numFmt w:val="bullet"/>
+      <w:lvlText w:val="o"/>
+      <w:lvlJc w:val="left"/>
+      <w:pPr>
+        <w:ind w:left="4680" w:hanging="360"/>
+      </w:pPr>
+      <w:rPr>
+        <w:rFonts w:ascii="Courier New" w:hAnsi="Courier New" w:cs="Courier New" w:hint="default"/>
+      </w:rPr>
+    </w:lvl>
+    <w:lvl w:ilvl="5" w:tplc="04090005" w:tentative="1">
+      <w:start w:val="1"/>
+      <w:numFmt w:val="bullet"/>
+      <w:lvlText w:val=""/>
+      <w:lvlJc w:val="left"/>
+      <w:pPr>
+        <w:ind w:left="5400" w:hanging="360"/>
+      </w:pPr>
+      <w:rPr>
+        <w:rFonts w:ascii="Wingdings" w:hAnsi="Wingdings" w:hint="default"/>
+      </w:rPr>
+    </w:lvl>
+    <w:lvl w:ilvl="6" w:tplc="04090001" w:tentative="1">
+      <w:start w:val="1"/>
+      <w:numFmt w:val="bullet"/>
+      <w:lvlText w:val=""/>
+      <w:lvlJc w:val="left"/>
+      <w:pPr>
+        <w:ind w:left="6120" w:hanging="360"/>
+      </w:pPr>
+      <w:rPr>
+        <w:rFonts w:ascii="Symbol" w:hAnsi="Symbol" w:hint="default"/>
+      </w:rPr>
+    </w:lvl>
+    <w:lvl w:ilvl="7" w:tplc="04090003" w:tentative="1">
+      <w:start w:val="1"/>
+      <w:numFmt w:val="bullet"/>
+      <w:lvlText w:val="o"/>
+      <w:lvlJc w:val="left"/>
+      <w:pPr>
+        <w:ind w:left="6840" w:hanging="360"/>
+      </w:pPr>
+      <w:rPr>
+        <w:rFonts w:ascii="Courier New" w:hAnsi="Courier New" w:cs="Courier New" w:hint="default"/>
+      </w:rPr>
+    </w:lvl>
+    <w:lvl w:ilvl="8" w:tplc="04090005" w:tentative="1">
+      <w:start w:val="1"/>
+      <w:numFmt w:val="bullet"/>
+      <w:lvlText w:val=""/>
+      <w:lvlJc w:val="left"/>
+      <w:pPr>
+        <w:ind w:left="7560" w:hanging="360"/>
+      </w:pPr>
+      <w:rPr>
+        <w:rFonts w:ascii="Wingdings" w:hAnsi="Wingdings" w:hint="default"/>
+      </w:rPr>
+    </w:lvl>
+  </w:abstractNum>
+  <w:abstractNum w:abstractNumId="32">
     <w:nsid w:val="72700D7C"/>
     <w:multiLevelType w:val="hybridMultilevel"/>
     <w:tmpl w:val="E8AEE4E8"/>
@@ -13730,7 +14824,7 @@
       </w:rPr>
     </w:lvl>
   </w:abstractNum>
-  <w:abstractNum w:abstractNumId="29">
+  <w:abstractNum w:abstractNumId="33">
     <w:nsid w:val="72CD7B58"/>
     <w:multiLevelType w:val="multilevel"/>
     <w:tmpl w:val="EED64D4A"/>
@@ -13855,7 +14949,120 @@
       </w:rPr>
     </w:lvl>
   </w:abstractNum>
-  <w:abstractNum w:abstractNumId="30">
+  <w:abstractNum w:abstractNumId="34">
+    <w:nsid w:val="73235602"/>
+    <w:multiLevelType w:val="hybridMultilevel"/>
+    <w:tmpl w:val="8C78577E"/>
+    <w:lvl w:ilvl="0" w:tplc="04090001">
+      <w:start w:val="1"/>
+      <w:numFmt w:val="bullet"/>
+      <w:lvlText w:val=""/>
+      <w:lvlJc w:val="left"/>
+      <w:pPr>
+        <w:ind w:left="2160" w:hanging="360"/>
+      </w:pPr>
+      <w:rPr>
+        <w:rFonts w:ascii="Symbol" w:hAnsi="Symbol" w:hint="default"/>
+      </w:rPr>
+    </w:lvl>
+    <w:lvl w:ilvl="1" w:tplc="04090003">
+      <w:start w:val="1"/>
+      <w:numFmt w:val="bullet"/>
+      <w:lvlText w:val="o"/>
+      <w:lvlJc w:val="left"/>
+      <w:pPr>
+        <w:ind w:left="2880" w:hanging="360"/>
+      </w:pPr>
+      <w:rPr>
+        <w:rFonts w:ascii="Courier New" w:hAnsi="Courier New" w:cs="Courier New" w:hint="default"/>
+      </w:rPr>
+    </w:lvl>
+    <w:lvl w:ilvl="2" w:tplc="04090005" w:tentative="1">
+      <w:start w:val="1"/>
+      <w:numFmt w:val="bullet"/>
+      <w:lvlText w:val=""/>
+      <w:lvlJc w:val="left"/>
+      <w:pPr>
+        <w:ind w:left="3600" w:hanging="360"/>
+      </w:pPr>
+      <w:rPr>
+        <w:rFonts w:ascii="Wingdings" w:hAnsi="Wingdings" w:hint="default"/>
+      </w:rPr>
+    </w:lvl>
+    <w:lvl w:ilvl="3" w:tplc="04090001" w:tentative="1">
+      <w:start w:val="1"/>
+      <w:numFmt w:val="bullet"/>
+      <w:lvlText w:val=""/>
+      <w:lvlJc w:val="left"/>
+      <w:pPr>
+        <w:ind w:left="4320" w:hanging="360"/>
+      </w:pPr>
+      <w:rPr>
+        <w:rFonts w:ascii="Symbol" w:hAnsi="Symbol" w:hint="default"/>
+      </w:rPr>
+    </w:lvl>
+    <w:lvl w:ilvl="4" w:tplc="04090003" w:tentative="1">
+      <w:start w:val="1"/>
+      <w:numFmt w:val="bullet"/>
+      <w:lvlText w:val="o"/>
+      <w:lvlJc w:val="left"/>
+      <w:pPr>
+        <w:ind w:left="5040" w:hanging="360"/>
+      </w:pPr>
+      <w:rPr>
+        <w:rFonts w:ascii="Courier New" w:hAnsi="Courier New" w:cs="Courier New" w:hint="default"/>
+      </w:rPr>
+    </w:lvl>
+    <w:lvl w:ilvl="5" w:tplc="04090005" w:tentative="1">
+      <w:start w:val="1"/>
+      <w:numFmt w:val="bullet"/>
+      <w:lvlText w:val=""/>
+      <w:lvlJc w:val="left"/>
+      <w:pPr>
+        <w:ind w:left="5760" w:hanging="360"/>
+      </w:pPr>
+      <w:rPr>
+        <w:rFonts w:ascii="Wingdings" w:hAnsi="Wingdings" w:hint="default"/>
+      </w:rPr>
+    </w:lvl>
+    <w:lvl w:ilvl="6" w:tplc="04090001" w:tentative="1">
+      <w:start w:val="1"/>
+      <w:numFmt w:val="bullet"/>
+      <w:lvlText w:val=""/>
+      <w:lvlJc w:val="left"/>
+      <w:pPr>
+        <w:ind w:left="6480" w:hanging="360"/>
+      </w:pPr>
+      <w:rPr>
+        <w:rFonts w:ascii="Symbol" w:hAnsi="Symbol" w:hint="default"/>
+      </w:rPr>
+    </w:lvl>
+    <w:lvl w:ilvl="7" w:tplc="04090003" w:tentative="1">
+      <w:start w:val="1"/>
+      <w:numFmt w:val="bullet"/>
+      <w:lvlText w:val="o"/>
+      <w:lvlJc w:val="left"/>
+      <w:pPr>
+        <w:ind w:left="7200" w:hanging="360"/>
+      </w:pPr>
+      <w:rPr>
+        <w:rFonts w:ascii="Courier New" w:hAnsi="Courier New" w:cs="Courier New" w:hint="default"/>
+      </w:rPr>
+    </w:lvl>
+    <w:lvl w:ilvl="8" w:tplc="04090005" w:tentative="1">
+      <w:start w:val="1"/>
+      <w:numFmt w:val="bullet"/>
+      <w:lvlText w:val=""/>
+      <w:lvlJc w:val="left"/>
+      <w:pPr>
+        <w:ind w:left="7920" w:hanging="360"/>
+      </w:pPr>
+      <w:rPr>
+        <w:rFonts w:ascii="Wingdings" w:hAnsi="Wingdings" w:hint="default"/>
+      </w:rPr>
+    </w:lvl>
+  </w:abstractNum>
+  <w:abstractNum w:abstractNumId="35">
     <w:nsid w:val="736670D4"/>
     <w:multiLevelType w:val="hybridMultilevel"/>
     <w:tmpl w:val="AE7077A4"/>
@@ -13968,7 +15175,7 @@
       </w:rPr>
     </w:lvl>
   </w:abstractNum>
-  <w:abstractNum w:abstractNumId="31">
+  <w:abstractNum w:abstractNumId="36">
     <w:nsid w:val="74B34F1D"/>
     <w:multiLevelType w:val="hybridMultilevel"/>
     <w:tmpl w:val="C008AD80"/>
@@ -14081,7 +15288,7 @@
       </w:rPr>
     </w:lvl>
   </w:abstractNum>
-  <w:abstractNum w:abstractNumId="32">
+  <w:abstractNum w:abstractNumId="37">
     <w:nsid w:val="7B054DA3"/>
     <w:multiLevelType w:val="hybridMultilevel"/>
     <w:tmpl w:val="4426E648"/>
@@ -14194,7 +15401,7 @@
       </w:rPr>
     </w:lvl>
   </w:abstractNum>
-  <w:abstractNum w:abstractNumId="33">
+  <w:abstractNum w:abstractNumId="38">
     <w:nsid w:val="7D480DD4"/>
     <w:multiLevelType w:val="multilevel"/>
     <w:tmpl w:val="D22C6B4E"/>
@@ -14316,28 +15523,28 @@
     </w:lvl>
   </w:abstractNum>
   <w:num w:numId="1">
-    <w:abstractNumId w:val="10"/>
+    <w:abstractNumId w:val="11"/>
   </w:num>
   <w:num w:numId="2">
-    <w:abstractNumId w:val="33"/>
+    <w:abstractNumId w:val="38"/>
   </w:num>
   <w:num w:numId="3">
-    <w:abstractNumId w:val="7"/>
+    <w:abstractNumId w:val="8"/>
   </w:num>
   <w:num w:numId="4">
-    <w:abstractNumId w:val="12"/>
+    <w:abstractNumId w:val="13"/>
   </w:num>
   <w:num w:numId="5">
     <w:abstractNumId w:val="0"/>
   </w:num>
   <w:num w:numId="6">
-    <w:abstractNumId w:val="13"/>
+    <w:abstractNumId w:val="14"/>
   </w:num>
   <w:num w:numId="7">
-    <w:abstractNumId w:val="29"/>
+    <w:abstractNumId w:val="33"/>
   </w:num>
   <w:num w:numId="8">
-    <w:abstractNumId w:val="29"/>
+    <w:abstractNumId w:val="33"/>
     <w:lvlOverride w:ilvl="0">
       <w:startOverride w:val="1"/>
     </w:lvlOverride>
@@ -14367,16 +15574,16 @@
     </w:lvlOverride>
   </w:num>
   <w:num w:numId="9">
-    <w:abstractNumId w:val="8"/>
+    <w:abstractNumId w:val="9"/>
   </w:num>
   <w:num w:numId="10">
-    <w:abstractNumId w:val="8"/>
+    <w:abstractNumId w:val="9"/>
     <w:lvlOverride w:ilvl="0">
       <w:startOverride w:val="1"/>
     </w:lvlOverride>
   </w:num>
   <w:num w:numId="11">
-    <w:abstractNumId w:val="29"/>
+    <w:abstractNumId w:val="33"/>
     <w:lvlOverride w:ilvl="0">
       <w:startOverride w:val="1"/>
     </w:lvlOverride>
@@ -14406,7 +15613,7 @@
     </w:lvlOverride>
   </w:num>
   <w:num w:numId="12">
-    <w:abstractNumId w:val="29"/>
+    <w:abstractNumId w:val="33"/>
     <w:lvlOverride w:ilvl="0">
       <w:startOverride w:val="1"/>
     </w:lvlOverride>
@@ -14436,16 +15643,16 @@
     </w:lvlOverride>
   </w:num>
   <w:num w:numId="13">
-    <w:abstractNumId w:val="26"/>
+    <w:abstractNumId w:val="29"/>
   </w:num>
   <w:num w:numId="14">
-    <w:abstractNumId w:val="19"/>
+    <w:abstractNumId w:val="20"/>
   </w:num>
   <w:num w:numId="15">
-    <w:abstractNumId w:val="16"/>
+    <w:abstractNumId w:val="17"/>
   </w:num>
   <w:num w:numId="16">
-    <w:abstractNumId w:val="29"/>
+    <w:abstractNumId w:val="33"/>
     <w:lvlOverride w:ilvl="0">
       <w:startOverride w:val="1"/>
     </w:lvlOverride>
@@ -14475,73 +15682,88 @@
     </w:lvlOverride>
   </w:num>
   <w:num w:numId="17">
-    <w:abstractNumId w:val="27"/>
+    <w:abstractNumId w:val="30"/>
   </w:num>
   <w:num w:numId="18">
-    <w:abstractNumId w:val="17"/>
+    <w:abstractNumId w:val="18"/>
   </w:num>
   <w:num w:numId="19">
     <w:abstractNumId w:val="2"/>
   </w:num>
   <w:num w:numId="20">
-    <w:abstractNumId w:val="32"/>
+    <w:abstractNumId w:val="37"/>
   </w:num>
   <w:num w:numId="21">
-    <w:abstractNumId w:val="23"/>
+    <w:abstractNumId w:val="24"/>
   </w:num>
   <w:num w:numId="22">
     <w:abstractNumId w:val="1"/>
   </w:num>
   <w:num w:numId="23">
+    <w:abstractNumId w:val="5"/>
+  </w:num>
+  <w:num w:numId="24">
+    <w:abstractNumId w:val="25"/>
+  </w:num>
+  <w:num w:numId="25">
+    <w:abstractNumId w:val="36"/>
+  </w:num>
+  <w:num w:numId="26">
+    <w:abstractNumId w:val="28"/>
+  </w:num>
+  <w:num w:numId="27">
+    <w:abstractNumId w:val="7"/>
+  </w:num>
+  <w:num w:numId="28">
+    <w:abstractNumId w:val="10"/>
+  </w:num>
+  <w:num w:numId="29">
+    <w:abstractNumId w:val="6"/>
+  </w:num>
+  <w:num w:numId="30">
+    <w:abstractNumId w:val="21"/>
+  </w:num>
+  <w:num w:numId="31">
+    <w:abstractNumId w:val="16"/>
+  </w:num>
+  <w:num w:numId="32">
+    <w:abstractNumId w:val="22"/>
+  </w:num>
+  <w:num w:numId="33">
     <w:abstractNumId w:val="4"/>
   </w:num>
-  <w:num w:numId="24">
-    <w:abstractNumId w:val="24"/>
+  <w:num w:numId="34">
+    <w:abstractNumId w:val="23"/>
   </w:num>
-  <w:num w:numId="25">
+  <w:num w:numId="35">
+    <w:abstractNumId w:val="15"/>
+  </w:num>
+  <w:num w:numId="36">
+    <w:abstractNumId w:val="32"/>
+  </w:num>
+  <w:num w:numId="37">
+    <w:abstractNumId w:val="19"/>
+  </w:num>
+  <w:num w:numId="38">
+    <w:abstractNumId w:val="35"/>
+  </w:num>
+  <w:num w:numId="39">
+    <w:abstractNumId w:val="12"/>
+  </w:num>
+  <w:num w:numId="40">
+    <w:abstractNumId w:val="27"/>
+  </w:num>
+  <w:num w:numId="41">
     <w:abstractNumId w:val="31"/>
   </w:num>
-  <w:num w:numId="26">
-    <w:abstractNumId w:val="25"/>
+  <w:num w:numId="42">
+    <w:abstractNumId w:val="34"/>
   </w:num>
-  <w:num w:numId="27">
-    <w:abstractNumId w:val="6"/>
+  <w:num w:numId="43">
+    <w:abstractNumId w:val="26"/>
   </w:num>
-  <w:num w:numId="28">
-    <w:abstractNumId w:val="9"/>
-  </w:num>
-  <w:num w:numId="29">
-    <w:abstractNumId w:val="5"/>
-  </w:num>
-  <w:num w:numId="30">
-    <w:abstractNumId w:val="20"/>
-  </w:num>
-  <w:num w:numId="31">
-    <w:abstractNumId w:val="15"/>
-  </w:num>
-  <w:num w:numId="32">
-    <w:abstractNumId w:val="21"/>
-  </w:num>
-  <w:num w:numId="33">
+  <w:num w:numId="44">
     <w:abstractNumId w:val="3"/>
-  </w:num>
-  <w:num w:numId="34">
-    <w:abstractNumId w:val="22"/>
-  </w:num>
-  <w:num w:numId="35">
-    <w:abstractNumId w:val="14"/>
-  </w:num>
-  <w:num w:numId="36">
-    <w:abstractNumId w:val="28"/>
-  </w:num>
-  <w:num w:numId="37">
-    <w:abstractNumId w:val="18"/>
-  </w:num>
-  <w:num w:numId="38">
-    <w:abstractNumId w:val="30"/>
-  </w:num>
-  <w:num w:numId="39">
-    <w:abstractNumId w:val="11"/>
   </w:num>
 </w:numbering>
 </file>
@@ -15441,6 +16663,28 @@
       </w:tcPr>
     </w:tblStylePr>
   </w:style>
+  <w:style w:type="paragraph" w:styleId="Date">
+    <w:name w:val="Date"/>
+    <w:basedOn w:val="Normal"/>
+    <w:next w:val="Normal"/>
+    <w:link w:val="DateChar"/>
+    <w:uiPriority w:val="99"/>
+    <w:semiHidden/>
+    <w:unhideWhenUsed/>
+    <w:rsid w:val="008C000B"/>
+  </w:style>
+  <w:style w:type="character" w:customStyle="1" w:styleId="DateChar">
+    <w:name w:val="Date Char"/>
+    <w:basedOn w:val="DefaultParagraphFont"/>
+    <w:link w:val="Date"/>
+    <w:uiPriority w:val="99"/>
+    <w:semiHidden/>
+    <w:rsid w:val="008C000B"/>
+    <w:rPr>
+      <w:rFonts w:eastAsiaTheme="minorHAnsi"/>
+      <w:lang w:eastAsia="en-US"/>
+    </w:rPr>
+  </w:style>
 </w:styles>
 </file>
 
@@ -16339,6 +17583,28 @@
       </w:tcPr>
     </w:tblStylePr>
   </w:style>
+  <w:style w:type="paragraph" w:styleId="Date">
+    <w:name w:val="Date"/>
+    <w:basedOn w:val="Normal"/>
+    <w:next w:val="Normal"/>
+    <w:link w:val="DateChar"/>
+    <w:uiPriority w:val="99"/>
+    <w:semiHidden/>
+    <w:unhideWhenUsed/>
+    <w:rsid w:val="008C000B"/>
+  </w:style>
+  <w:style w:type="character" w:customStyle="1" w:styleId="DateChar">
+    <w:name w:val="Date Char"/>
+    <w:basedOn w:val="DefaultParagraphFont"/>
+    <w:link w:val="Date"/>
+    <w:uiPriority w:val="99"/>
+    <w:semiHidden/>
+    <w:rsid w:val="008C000B"/>
+    <w:rPr>
+      <w:rFonts w:eastAsiaTheme="minorHAnsi"/>
+      <w:lang w:eastAsia="en-US"/>
+    </w:rPr>
+  </w:style>
 </w:styles>
 </file>
 
@@ -16632,7 +17898,7 @@
 </file>
 
 <file path=customXml/itemProps1.xml><?xml version="1.0" encoding="utf-8"?>
-<ds:datastoreItem xmlns:ds="http://schemas.openxmlformats.org/officeDocument/2006/customXml" ds:itemID="{0BAF729D-C94B-481C-9484-BFA7D6CB7A8A}">
+<ds:datastoreItem xmlns:ds="http://schemas.openxmlformats.org/officeDocument/2006/customXml" ds:itemID="{1693F45D-9D15-41D0-A577-7CCCA711E080}">
   <ds:schemaRefs>
     <ds:schemaRef ds:uri="http://schemas.openxmlformats.org/officeDocument/2006/bibliography"/>
   </ds:schemaRefs>

</xml_diff>

<commit_message>
Commit prototype of AnhLT
</commit_message>
<xml_diff>
--- a/document/Report/Report2_Final.docx
+++ b/document/Report/Report2_Final.docx
@@ -3609,6 +3609,7 @@
           <w:ilvl w:val="0"/>
           <w:numId w:val="40"/>
         </w:numPr>
+        <w:jc w:val="both"/>
         <w:rPr>
           <w:rFonts w:asciiTheme="majorHAnsi" w:hAnsiTheme="majorHAnsi"/>
           <w:sz w:val="24"/>
@@ -3631,6 +3632,7 @@
           <w:ilvl w:val="0"/>
           <w:numId w:val="40"/>
         </w:numPr>
+        <w:jc w:val="both"/>
         <w:rPr>
           <w:rFonts w:asciiTheme="majorHAnsi" w:hAnsiTheme="majorHAnsi"/>
           <w:sz w:val="24"/>
@@ -3771,13 +3773,17 @@
           <w:ilvl w:val="0"/>
           <w:numId w:val="40"/>
         </w:numPr>
+        <w:spacing w:before="120"/>
         <w:jc w:val="both"/>
-      </w:pPr>
-      <w:r>
-        <w:t>Abbreviation</w:t>
-      </w:r>
-      <w:r>
-        <w:t xml:space="preserve"> : SFM</w:t>
+        <w:rPr>
+          <w:rFonts w:asciiTheme="majorHAnsi" w:hAnsiTheme="majorHAnsi"/>
+        </w:rPr>
+      </w:pPr>
+      <w:r>
+        <w:rPr>
+          <w:rFonts w:asciiTheme="majorHAnsi" w:hAnsiTheme="majorHAnsi"/>
+        </w:rPr>
+        <w:t>Abbreviation : SFM</w:t>
       </w:r>
     </w:p>
     <w:p>
@@ -3799,7 +3805,7 @@
     </w:p>
     <w:p>
       <w:pPr>
-        <w:ind w:left="1080"/>
+        <w:ind w:left="1215"/>
         <w:jc w:val="both"/>
         <w:rPr>
           <w:rFonts w:ascii="Cambria" w:hAnsi="Cambria"/>
@@ -4042,7 +4048,7 @@
     </w:p>
     <w:p>
       <w:pPr>
-        <w:ind w:left="1080"/>
+        <w:ind w:left="1215"/>
         <w:jc w:val="both"/>
         <w:rPr>
           <w:rFonts w:ascii="Cambria" w:hAnsi="Cambria"/>
@@ -4186,6 +4192,9 @@
       </w:pPr>
       <w:bookmarkStart w:id="8" w:name="_Toc377250796"/>
       <w:r>
+        <w:t xml:space="preserve"> </w:t>
+      </w:r>
+      <w:r>
         <w:t>Project Overview</w:t>
       </w:r>
       <w:bookmarkEnd w:id="8"/>
@@ -4203,7 +4212,7 @@
     </w:p>
     <w:p>
       <w:pPr>
-        <w:ind w:left="1170"/>
+        <w:ind w:left="1980"/>
         <w:jc w:val="both"/>
         <w:rPr>
           <w:rFonts w:ascii="Cambria" w:hAnsi="Cambria"/>
@@ -4227,7 +4236,7 @@
           <w:ilvl w:val="0"/>
           <w:numId w:val="19"/>
         </w:numPr>
-        <w:ind w:left="1890"/>
+        <w:ind w:left="2700"/>
         <w:jc w:val="both"/>
         <w:rPr>
           <w:rFonts w:ascii="Cambria" w:hAnsi="Cambria"/>
@@ -4251,7 +4260,7 @@
           <w:ilvl w:val="0"/>
           <w:numId w:val="19"/>
         </w:numPr>
-        <w:ind w:left="1890"/>
+        <w:ind w:left="2700"/>
         <w:jc w:val="both"/>
         <w:rPr>
           <w:rFonts w:ascii="Cambria" w:hAnsi="Cambria"/>
@@ -4270,7 +4279,7 @@
     </w:p>
     <w:p>
       <w:pPr>
-        <w:ind w:left="1170"/>
+        <w:ind w:left="1980"/>
         <w:jc w:val="both"/>
         <w:rPr>
           <w:rFonts w:ascii="Cambria" w:hAnsi="Cambria"/>
@@ -4294,7 +4303,7 @@
           <w:ilvl w:val="0"/>
           <w:numId w:val="18"/>
         </w:numPr>
-        <w:ind w:left="1890"/>
+        <w:ind w:left="2700"/>
         <w:jc w:val="both"/>
         <w:rPr>
           <w:rFonts w:ascii="Cambria" w:hAnsi="Cambria"/>
@@ -4318,7 +4327,7 @@
           <w:ilvl w:val="0"/>
           <w:numId w:val="18"/>
         </w:numPr>
-        <w:ind w:left="1890"/>
+        <w:ind w:left="2700"/>
         <w:jc w:val="both"/>
         <w:rPr>
           <w:rFonts w:ascii="Cambria" w:hAnsi="Cambria"/>
@@ -4342,7 +4351,7 @@
           <w:ilvl w:val="0"/>
           <w:numId w:val="18"/>
         </w:numPr>
-        <w:ind w:left="1890"/>
+        <w:ind w:left="2700"/>
         <w:jc w:val="both"/>
         <w:rPr>
           <w:rFonts w:ascii="Cambria" w:hAnsi="Cambria"/>
@@ -4366,7 +4375,7 @@
           <w:ilvl w:val="0"/>
           <w:numId w:val="18"/>
         </w:numPr>
-        <w:ind w:left="1890"/>
+        <w:ind w:left="2700"/>
         <w:jc w:val="both"/>
         <w:rPr>
           <w:rFonts w:ascii="Cambria" w:hAnsi="Cambria"/>
@@ -4393,7 +4402,7 @@
     </w:p>
     <w:p>
       <w:pPr>
-        <w:ind w:left="1170"/>
+        <w:ind w:left="1980"/>
         <w:jc w:val="both"/>
         <w:rPr>
           <w:rFonts w:ascii="Cambria" w:hAnsi="Cambria"/>
@@ -4456,6 +4465,7 @@
           <w:sz w:val="24"/>
           <w:szCs w:val="24"/>
         </w:rPr>
+        <w:lastRenderedPageBreak/>
         <w:t>While handling the requirements of the system we found out some difficulties as follows:</w:t>
       </w:r>
     </w:p>
@@ -4482,7 +4492,6 @@
           <w:sz w:val="24"/>
           <w:szCs w:val="24"/>
         </w:rPr>
-        <w:lastRenderedPageBreak/>
         <w:t>Import many excel files without closely associated. Validate data processing facing many difficulties.</w:t>
       </w:r>
     </w:p>
@@ -5142,6 +5151,7 @@
           <w:bCs/>
           <w:szCs w:val="32"/>
         </w:rPr>
+        <w:lastRenderedPageBreak/>
         <w:t>The complete product includes:</w:t>
       </w:r>
     </w:p>
@@ -5197,15 +5207,13 @@
           <w:szCs w:val="32"/>
         </w:rPr>
       </w:pPr>
-      <w:proofErr w:type="gramStart"/>
       <w:r>
         <w:rPr>
           <w:bCs/>
           <w:szCs w:val="32"/>
         </w:rPr>
-        <w:t>All the</w:t>
-      </w:r>
-      <w:proofErr w:type="gramEnd"/>
+        <w:t>The entire</w:t>
+      </w:r>
       <w:r>
         <w:rPr>
           <w:bCs/>
@@ -5253,7 +5261,6 @@
         <w:pStyle w:val="Heading4"/>
       </w:pPr>
       <w:r>
-        <w:lastRenderedPageBreak/>
         <w:t>Future plans</w:t>
       </w:r>
     </w:p>
@@ -10166,17 +10173,6 @@
     </w:p>
     <w:p>
       <w:pPr>
-        <w:pStyle w:val="ListParagraph"/>
-        <w:ind w:left="1980"/>
-        <w:rPr>
-          <w:rFonts w:asciiTheme="majorHAnsi" w:hAnsiTheme="majorHAnsi"/>
-          <w:sz w:val="24"/>
-          <w:szCs w:val="24"/>
-        </w:rPr>
-      </w:pPr>
-    </w:p>
-    <w:p>
-      <w:pPr>
         <w:rPr>
           <w:rFonts w:asciiTheme="majorHAnsi" w:hAnsiTheme="majorHAnsi"/>
           <w:sz w:val="24"/>
@@ -10420,34 +10416,16 @@
                 <w:szCs w:val="24"/>
               </w:rPr>
             </w:pPr>
-            <w:proofErr w:type="spellStart"/>
             <w:r>
               <w:rPr>
                 <w:rFonts w:asciiTheme="majorHAnsi" w:hAnsiTheme="majorHAnsi"/>
                 <w:sz w:val="24"/>
                 <w:szCs w:val="24"/>
               </w:rPr>
-              <w:t>VyTK</w:t>
-            </w:r>
-            <w:proofErr w:type="spellEnd"/>
-            <w:r>
-              <w:rPr>
-                <w:rFonts w:asciiTheme="majorHAnsi" w:hAnsiTheme="majorHAnsi"/>
-                <w:sz w:val="24"/>
-                <w:szCs w:val="24"/>
-              </w:rPr>
-              <w:t xml:space="preserve">, </w:t>
-            </w:r>
-            <w:proofErr w:type="spellStart"/>
-            <w:r>
-              <w:rPr>
-                <w:rFonts w:asciiTheme="majorHAnsi" w:hAnsiTheme="majorHAnsi"/>
-                <w:sz w:val="24"/>
-                <w:szCs w:val="24"/>
-              </w:rPr>
-              <w:t>TrungHD</w:t>
-            </w:r>
-            <w:proofErr w:type="spellEnd"/>
+              <w:t>All team members</w:t>
+            </w:r>
+            <w:bookmarkStart w:id="18" w:name="_GoBack"/>
+            <w:bookmarkEnd w:id="18"/>
           </w:p>
         </w:tc>
       </w:tr>
@@ -10486,6 +10464,12 @@
           </w:tcPr>
           <w:p>
             <w:pPr>
+              <w:pStyle w:val="ListParagraph"/>
+              <w:numPr>
+                <w:ilvl w:val="0"/>
+                <w:numId w:val="44"/>
+              </w:numPr>
+              <w:spacing w:after="0" w:line="240" w:lineRule="auto"/>
               <w:rPr>
                 <w:rFonts w:asciiTheme="majorHAnsi" w:hAnsiTheme="majorHAnsi"/>
                 <w:sz w:val="24"/>
@@ -10537,15 +10521,331 @@
     </w:p>
     <w:p/>
     <w:p>
-      <w:r>
-        <w:t>3.2.2</w:t>
-      </w:r>
-      <w:r>
-        <w:tab/>
+      <w:pPr>
+        <w:pStyle w:val="Heading4"/>
+      </w:pPr>
+      <w:r>
         <w:t>Phase 2: Create Software Project Management Plan</w:t>
       </w:r>
-      <w:bookmarkStart w:id="18" w:name="_GoBack"/>
-      <w:bookmarkEnd w:id="18"/>
+    </w:p>
+    <w:tbl>
+      <w:tblPr>
+        <w:tblStyle w:val="TableGrid"/>
+        <w:tblW w:w="0" w:type="auto"/>
+        <w:tblLook w:val="04A0" w:firstRow="1" w:lastRow="0" w:firstColumn="1" w:lastColumn="0" w:noHBand="0" w:noVBand="1"/>
+      </w:tblPr>
+      <w:tblGrid>
+        <w:gridCol w:w="4744"/>
+        <w:gridCol w:w="4744"/>
+        <w:gridCol w:w="4745"/>
+      </w:tblGrid>
+      <w:tr>
+        <w:tc>
+          <w:tcPr>
+            <w:tcW w:w="4744" w:type="dxa"/>
+          </w:tcPr>
+          <w:p>
+            <w:pPr>
+              <w:rPr>
+                <w:rFonts w:asciiTheme="majorHAnsi" w:hAnsiTheme="majorHAnsi"/>
+                <w:sz w:val="24"/>
+                <w:szCs w:val="24"/>
+              </w:rPr>
+            </w:pPr>
+            <w:r>
+              <w:rPr>
+                <w:rFonts w:asciiTheme="majorHAnsi" w:hAnsiTheme="majorHAnsi"/>
+                <w:sz w:val="24"/>
+                <w:szCs w:val="24"/>
+              </w:rPr>
+              <w:t>Task</w:t>
+            </w:r>
+          </w:p>
+        </w:tc>
+        <w:tc>
+          <w:tcPr>
+            <w:tcW w:w="4744" w:type="dxa"/>
+          </w:tcPr>
+          <w:p>
+            <w:pPr>
+              <w:rPr>
+                <w:rFonts w:asciiTheme="majorHAnsi" w:hAnsiTheme="majorHAnsi"/>
+                <w:sz w:val="24"/>
+                <w:szCs w:val="24"/>
+              </w:rPr>
+            </w:pPr>
+            <w:r>
+              <w:rPr>
+                <w:rFonts w:asciiTheme="majorHAnsi" w:hAnsiTheme="majorHAnsi"/>
+                <w:sz w:val="24"/>
+                <w:szCs w:val="24"/>
+              </w:rPr>
+              <w:t>Description</w:t>
+            </w:r>
+          </w:p>
+        </w:tc>
+        <w:tc>
+          <w:tcPr>
+            <w:tcW w:w="4745" w:type="dxa"/>
+          </w:tcPr>
+          <w:p>
+            <w:r>
+              <w:t>Author</w:t>
+            </w:r>
+          </w:p>
+        </w:tc>
+      </w:tr>
+      <w:tr>
+        <w:tc>
+          <w:tcPr>
+            <w:tcW w:w="4744" w:type="dxa"/>
+          </w:tcPr>
+          <w:p>
+            <w:pPr>
+              <w:pStyle w:val="ListParagraph"/>
+              <w:numPr>
+                <w:ilvl w:val="0"/>
+                <w:numId w:val="45"/>
+              </w:numPr>
+              <w:spacing w:after="0" w:line="240" w:lineRule="auto"/>
+              <w:rPr>
+                <w:rFonts w:asciiTheme="majorHAnsi" w:hAnsiTheme="majorHAnsi"/>
+                <w:sz w:val="24"/>
+                <w:szCs w:val="24"/>
+              </w:rPr>
+            </w:pPr>
+            <w:r>
+              <w:rPr>
+                <w:rFonts w:asciiTheme="majorHAnsi" w:hAnsiTheme="majorHAnsi"/>
+                <w:sz w:val="24"/>
+                <w:szCs w:val="24"/>
+              </w:rPr>
+              <w:t>Create Software Project Management Plan</w:t>
+            </w:r>
+          </w:p>
+        </w:tc>
+        <w:tc>
+          <w:tcPr>
+            <w:tcW w:w="4744" w:type="dxa"/>
+          </w:tcPr>
+          <w:p>
+            <w:pPr>
+              <w:pStyle w:val="ListParagraph"/>
+              <w:numPr>
+                <w:ilvl w:val="0"/>
+                <w:numId w:val="44"/>
+              </w:numPr>
+              <w:spacing w:after="0" w:line="240" w:lineRule="auto"/>
+              <w:rPr>
+                <w:rFonts w:asciiTheme="majorHAnsi" w:hAnsiTheme="majorHAnsi"/>
+                <w:sz w:val="24"/>
+                <w:szCs w:val="24"/>
+              </w:rPr>
+            </w:pPr>
+            <w:r>
+              <w:rPr>
+                <w:rFonts w:asciiTheme="majorHAnsi" w:hAnsiTheme="majorHAnsi"/>
+                <w:sz w:val="24"/>
+                <w:szCs w:val="24"/>
+              </w:rPr>
+              <w:t>Create Software Project Management Plan</w:t>
+            </w:r>
+          </w:p>
+        </w:tc>
+        <w:tc>
+          <w:tcPr>
+            <w:tcW w:w="4745" w:type="dxa"/>
+          </w:tcPr>
+          <w:p>
+            <w:pPr>
+              <w:rPr>
+                <w:rFonts w:asciiTheme="majorHAnsi" w:hAnsiTheme="majorHAnsi"/>
+                <w:sz w:val="24"/>
+                <w:szCs w:val="24"/>
+              </w:rPr>
+            </w:pPr>
+            <w:proofErr w:type="spellStart"/>
+            <w:r>
+              <w:rPr>
+                <w:rFonts w:asciiTheme="majorHAnsi" w:hAnsiTheme="majorHAnsi"/>
+                <w:sz w:val="24"/>
+                <w:szCs w:val="24"/>
+              </w:rPr>
+              <w:t>VyTK</w:t>
+            </w:r>
+            <w:proofErr w:type="spellEnd"/>
+          </w:p>
+        </w:tc>
+      </w:tr>
+      <w:tr>
+        <w:tc>
+          <w:tcPr>
+            <w:tcW w:w="4744" w:type="dxa"/>
+          </w:tcPr>
+          <w:p>
+            <w:pPr>
+              <w:pStyle w:val="ListParagraph"/>
+              <w:numPr>
+                <w:ilvl w:val="0"/>
+                <w:numId w:val="45"/>
+              </w:numPr>
+              <w:spacing w:after="0" w:line="240" w:lineRule="auto"/>
+              <w:rPr>
+                <w:rFonts w:asciiTheme="majorHAnsi" w:hAnsiTheme="majorHAnsi"/>
+                <w:sz w:val="24"/>
+                <w:szCs w:val="24"/>
+              </w:rPr>
+            </w:pPr>
+            <w:r>
+              <w:rPr>
+                <w:rFonts w:asciiTheme="majorHAnsi" w:hAnsiTheme="majorHAnsi"/>
+                <w:sz w:val="24"/>
+                <w:szCs w:val="24"/>
+              </w:rPr>
+              <w:t>Create task list</w:t>
+            </w:r>
+          </w:p>
+        </w:tc>
+        <w:tc>
+          <w:tcPr>
+            <w:tcW w:w="4744" w:type="dxa"/>
+          </w:tcPr>
+          <w:p>
+            <w:pPr>
+              <w:pStyle w:val="ListParagraph"/>
+              <w:numPr>
+                <w:ilvl w:val="0"/>
+                <w:numId w:val="44"/>
+              </w:numPr>
+              <w:spacing w:after="0" w:line="240" w:lineRule="auto"/>
+              <w:rPr>
+                <w:rFonts w:asciiTheme="majorHAnsi" w:hAnsiTheme="majorHAnsi"/>
+                <w:sz w:val="24"/>
+                <w:szCs w:val="24"/>
+              </w:rPr>
+            </w:pPr>
+            <w:r>
+              <w:rPr>
+                <w:rFonts w:asciiTheme="majorHAnsi" w:hAnsiTheme="majorHAnsi"/>
+                <w:sz w:val="24"/>
+                <w:szCs w:val="24"/>
+              </w:rPr>
+              <w:t>Create task list and assign to team members</w:t>
+            </w:r>
+          </w:p>
+        </w:tc>
+        <w:tc>
+          <w:tcPr>
+            <w:tcW w:w="4745" w:type="dxa"/>
+          </w:tcPr>
+          <w:p>
+            <w:pPr>
+              <w:rPr>
+                <w:rFonts w:asciiTheme="majorHAnsi" w:hAnsiTheme="majorHAnsi"/>
+                <w:sz w:val="24"/>
+                <w:szCs w:val="24"/>
+              </w:rPr>
+            </w:pPr>
+            <w:proofErr w:type="spellStart"/>
+            <w:r>
+              <w:rPr>
+                <w:rFonts w:asciiTheme="majorHAnsi" w:hAnsiTheme="majorHAnsi"/>
+                <w:sz w:val="24"/>
+                <w:szCs w:val="24"/>
+              </w:rPr>
+              <w:t>VyTK</w:t>
+            </w:r>
+            <w:proofErr w:type="spellEnd"/>
+          </w:p>
+        </w:tc>
+      </w:tr>
+      <w:tr>
+        <w:tc>
+          <w:tcPr>
+            <w:tcW w:w="4744" w:type="dxa"/>
+          </w:tcPr>
+          <w:p>
+            <w:pPr>
+              <w:pStyle w:val="ListParagraph"/>
+              <w:numPr>
+                <w:ilvl w:val="0"/>
+                <w:numId w:val="45"/>
+              </w:numPr>
+              <w:spacing w:after="0" w:line="240" w:lineRule="auto"/>
+              <w:rPr>
+                <w:rFonts w:asciiTheme="majorHAnsi" w:hAnsiTheme="majorHAnsi"/>
+                <w:sz w:val="24"/>
+                <w:szCs w:val="24"/>
+              </w:rPr>
+            </w:pPr>
+            <w:r>
+              <w:rPr>
+                <w:rFonts w:asciiTheme="majorHAnsi" w:hAnsiTheme="majorHAnsi"/>
+                <w:sz w:val="24"/>
+                <w:szCs w:val="24"/>
+              </w:rPr>
+              <w:t>Verify task list</w:t>
+            </w:r>
+          </w:p>
+        </w:tc>
+        <w:tc>
+          <w:tcPr>
+            <w:tcW w:w="4744" w:type="dxa"/>
+          </w:tcPr>
+          <w:p>
+            <w:pPr>
+              <w:pStyle w:val="ListParagraph"/>
+              <w:numPr>
+                <w:ilvl w:val="0"/>
+                <w:numId w:val="44"/>
+              </w:numPr>
+              <w:spacing w:after="0" w:line="240" w:lineRule="auto"/>
+              <w:rPr>
+                <w:rFonts w:asciiTheme="majorHAnsi" w:hAnsiTheme="majorHAnsi"/>
+                <w:sz w:val="24"/>
+                <w:szCs w:val="24"/>
+              </w:rPr>
+            </w:pPr>
+            <w:r>
+              <w:rPr>
+                <w:rFonts w:asciiTheme="majorHAnsi" w:hAnsiTheme="majorHAnsi"/>
+                <w:sz w:val="24"/>
+                <w:szCs w:val="24"/>
+              </w:rPr>
+              <w:t>Verify task list</w:t>
+            </w:r>
+          </w:p>
+        </w:tc>
+        <w:tc>
+          <w:tcPr>
+            <w:tcW w:w="4745" w:type="dxa"/>
+          </w:tcPr>
+          <w:p>
+            <w:pPr>
+              <w:rPr>
+                <w:rFonts w:asciiTheme="majorHAnsi" w:hAnsiTheme="majorHAnsi"/>
+                <w:sz w:val="24"/>
+                <w:szCs w:val="24"/>
+              </w:rPr>
+            </w:pPr>
+            <w:r>
+              <w:rPr>
+                <w:rFonts w:asciiTheme="majorHAnsi" w:hAnsiTheme="majorHAnsi"/>
+                <w:sz w:val="24"/>
+                <w:szCs w:val="24"/>
+              </w:rPr>
+              <w:t>All team members</w:t>
+            </w:r>
+          </w:p>
+        </w:tc>
+      </w:tr>
+    </w:tbl>
+    <w:p/>
+    <w:p>
+      <w:pPr>
+        <w:pStyle w:val="ListParagraph"/>
+        <w:ind w:left="1080"/>
+      </w:pPr>
     </w:p>
     <w:p/>
     <w:p/>
@@ -10569,7 +10869,6 @@
     <w:p/>
     <w:p/>
     <w:p/>
-    <w:p/>
     <w:p>
       <w:pPr>
         <w:sectPr>
@@ -11505,7 +11804,7 @@
   <w:abstractNum w:abstractNumId="3">
     <w:nsid w:val="056A6E4B"/>
     <w:multiLevelType w:val="hybridMultilevel"/>
-    <w:tmpl w:val="0A1AD3AC"/>
+    <w:tmpl w:val="B32C3038"/>
     <w:lvl w:ilvl="0" w:tplc="04090001">
       <w:start w:val="1"/>
       <w:numFmt w:val="bullet"/>
@@ -13249,7 +13548,7 @@
       <w:lvlText w:val=""/>
       <w:lvlJc w:val="left"/>
       <w:pPr>
-        <w:ind w:left="720" w:hanging="360"/>
+        <w:ind w:left="900" w:hanging="360"/>
       </w:pPr>
       <w:rPr>
         <w:rFonts w:ascii="Symbol" w:hAnsi="Symbol" w:hint="default"/>
@@ -13261,7 +13560,7 @@
       <w:lvlText w:val="o"/>
       <w:lvlJc w:val="left"/>
       <w:pPr>
-        <w:ind w:left="1440" w:hanging="360"/>
+        <w:ind w:left="1620" w:hanging="360"/>
       </w:pPr>
       <w:rPr>
         <w:rFonts w:ascii="Courier New" w:hAnsi="Courier New" w:cs="Courier New" w:hint="default"/>
@@ -13273,7 +13572,7 @@
       <w:lvlText w:val=""/>
       <w:lvlJc w:val="left"/>
       <w:pPr>
-        <w:ind w:left="2160" w:hanging="360"/>
+        <w:ind w:left="2340" w:hanging="360"/>
       </w:pPr>
       <w:rPr>
         <w:rFonts w:ascii="Wingdings" w:hAnsi="Wingdings" w:hint="default"/>
@@ -13285,7 +13584,7 @@
       <w:lvlText w:val=""/>
       <w:lvlJc w:val="left"/>
       <w:pPr>
-        <w:ind w:left="2880" w:hanging="360"/>
+        <w:ind w:left="3060" w:hanging="360"/>
       </w:pPr>
       <w:rPr>
         <w:rFonts w:ascii="Symbol" w:hAnsi="Symbol" w:hint="default"/>
@@ -13297,7 +13596,7 @@
       <w:lvlText w:val="o"/>
       <w:lvlJc w:val="left"/>
       <w:pPr>
-        <w:ind w:left="3600" w:hanging="360"/>
+        <w:ind w:left="3780" w:hanging="360"/>
       </w:pPr>
       <w:rPr>
         <w:rFonts w:ascii="Courier New" w:hAnsi="Courier New" w:cs="Courier New" w:hint="default"/>
@@ -13309,7 +13608,7 @@
       <w:lvlText w:val=""/>
       <w:lvlJc w:val="left"/>
       <w:pPr>
-        <w:ind w:left="4320" w:hanging="360"/>
+        <w:ind w:left="4500" w:hanging="360"/>
       </w:pPr>
       <w:rPr>
         <w:rFonts w:ascii="Wingdings" w:hAnsi="Wingdings" w:hint="default"/>
@@ -13321,7 +13620,7 @@
       <w:lvlText w:val=""/>
       <w:lvlJc w:val="left"/>
       <w:pPr>
-        <w:ind w:left="5040" w:hanging="360"/>
+        <w:ind w:left="5220" w:hanging="360"/>
       </w:pPr>
       <w:rPr>
         <w:rFonts w:ascii="Symbol" w:hAnsi="Symbol" w:hint="default"/>
@@ -13333,7 +13632,7 @@
       <w:lvlText w:val="o"/>
       <w:lvlJc w:val="left"/>
       <w:pPr>
-        <w:ind w:left="5760" w:hanging="360"/>
+        <w:ind w:left="5940" w:hanging="360"/>
       </w:pPr>
       <w:rPr>
         <w:rFonts w:ascii="Courier New" w:hAnsi="Courier New" w:cs="Courier New" w:hint="default"/>
@@ -13345,7 +13644,7 @@
       <w:lvlText w:val=""/>
       <w:lvlJc w:val="left"/>
       <w:pPr>
-        <w:ind w:left="6480" w:hanging="360"/>
+        <w:ind w:left="6660" w:hanging="360"/>
       </w:pPr>
       <w:rPr>
         <w:rFonts w:ascii="Wingdings" w:hAnsi="Wingdings" w:hint="default"/>
@@ -13805,6 +14104,127 @@
     </w:lvl>
   </w:abstractNum>
   <w:abstractNum w:abstractNumId="24">
+    <w:nsid w:val="4FCC79A5"/>
+    <w:multiLevelType w:val="multilevel"/>
+    <w:tmpl w:val="F2F42DC2"/>
+    <w:lvl w:ilvl="0">
+      <w:start w:val="1"/>
+      <w:numFmt w:val="decimal"/>
+      <w:lvlText w:val="%1."/>
+      <w:lvlJc w:val="left"/>
+      <w:pPr>
+        <w:ind w:left="720" w:hanging="360"/>
+      </w:pPr>
+      <w:rPr>
+        <w:rFonts w:hint="default"/>
+      </w:rPr>
+    </w:lvl>
+    <w:lvl w:ilvl="1">
+      <w:start w:val="2"/>
+      <w:numFmt w:val="decimal"/>
+      <w:isLgl/>
+      <w:lvlText w:val="%1.%2"/>
+      <w:lvlJc w:val="left"/>
+      <w:pPr>
+        <w:ind w:left="855" w:hanging="495"/>
+      </w:pPr>
+      <w:rPr>
+        <w:rFonts w:hint="default"/>
+      </w:rPr>
+    </w:lvl>
+    <w:lvl w:ilvl="2">
+      <w:start w:val="3"/>
+      <w:numFmt w:val="decimal"/>
+      <w:isLgl/>
+      <w:lvlText w:val="%1.%2.%3"/>
+      <w:lvlJc w:val="left"/>
+      <w:pPr>
+        <w:ind w:left="1080" w:hanging="720"/>
+      </w:pPr>
+      <w:rPr>
+        <w:rFonts w:hint="default"/>
+      </w:rPr>
+    </w:lvl>
+    <w:lvl w:ilvl="3">
+      <w:start w:val="1"/>
+      <w:numFmt w:val="decimal"/>
+      <w:isLgl/>
+      <w:lvlText w:val="%1.%2.%3.%4"/>
+      <w:lvlJc w:val="left"/>
+      <w:pPr>
+        <w:ind w:left="1080" w:hanging="720"/>
+      </w:pPr>
+      <w:rPr>
+        <w:rFonts w:hint="default"/>
+      </w:rPr>
+    </w:lvl>
+    <w:lvl w:ilvl="4">
+      <w:start w:val="1"/>
+      <w:numFmt w:val="decimal"/>
+      <w:isLgl/>
+      <w:lvlText w:val="%1.%2.%3.%4.%5"/>
+      <w:lvlJc w:val="left"/>
+      <w:pPr>
+        <w:ind w:left="1440" w:hanging="1080"/>
+      </w:pPr>
+      <w:rPr>
+        <w:rFonts w:hint="default"/>
+      </w:rPr>
+    </w:lvl>
+    <w:lvl w:ilvl="5">
+      <w:start w:val="1"/>
+      <w:numFmt w:val="decimal"/>
+      <w:isLgl/>
+      <w:lvlText w:val="%1.%2.%3.%4.%5.%6"/>
+      <w:lvlJc w:val="left"/>
+      <w:pPr>
+        <w:ind w:left="1440" w:hanging="1080"/>
+      </w:pPr>
+      <w:rPr>
+        <w:rFonts w:hint="default"/>
+      </w:rPr>
+    </w:lvl>
+    <w:lvl w:ilvl="6">
+      <w:start w:val="1"/>
+      <w:numFmt w:val="decimal"/>
+      <w:isLgl/>
+      <w:lvlText w:val="%1.%2.%3.%4.%5.%6.%7"/>
+      <w:lvlJc w:val="left"/>
+      <w:pPr>
+        <w:ind w:left="1800" w:hanging="1440"/>
+      </w:pPr>
+      <w:rPr>
+        <w:rFonts w:hint="default"/>
+      </w:rPr>
+    </w:lvl>
+    <w:lvl w:ilvl="7">
+      <w:start w:val="1"/>
+      <w:numFmt w:val="decimal"/>
+      <w:isLgl/>
+      <w:lvlText w:val="%1.%2.%3.%4.%5.%6.%7.%8"/>
+      <w:lvlJc w:val="left"/>
+      <w:pPr>
+        <w:ind w:left="1800" w:hanging="1440"/>
+      </w:pPr>
+      <w:rPr>
+        <w:rFonts w:hint="default"/>
+      </w:rPr>
+    </w:lvl>
+    <w:lvl w:ilvl="8">
+      <w:start w:val="1"/>
+      <w:numFmt w:val="decimal"/>
+      <w:isLgl/>
+      <w:lvlText w:val="%1.%2.%3.%4.%5.%6.%7.%8.%9"/>
+      <w:lvlJc w:val="left"/>
+      <w:pPr>
+        <w:ind w:left="1800" w:hanging="1440"/>
+      </w:pPr>
+      <w:rPr>
+        <w:rFonts w:hint="default"/>
+      </w:rPr>
+    </w:lvl>
+  </w:abstractNum>
+  <w:abstractNum w:abstractNumId="25">
     <w:nsid w:val="52F8481E"/>
     <w:multiLevelType w:val="hybridMultilevel"/>
     <w:tmpl w:val="106C52F4"/>
@@ -13917,7 +14337,7 @@
       </w:rPr>
     </w:lvl>
   </w:abstractNum>
-  <w:abstractNum w:abstractNumId="25">
+  <w:abstractNum w:abstractNumId="26">
     <w:nsid w:val="55100232"/>
     <w:multiLevelType w:val="hybridMultilevel"/>
     <w:tmpl w:val="DCC863C8"/>
@@ -14030,7 +14450,7 @@
       </w:rPr>
     </w:lvl>
   </w:abstractNum>
-  <w:abstractNum w:abstractNumId="26">
+  <w:abstractNum w:abstractNumId="27">
     <w:nsid w:val="5CED4C53"/>
     <w:multiLevelType w:val="hybridMultilevel"/>
     <w:tmpl w:val="1B5CE86E"/>
@@ -14119,7 +14539,7 @@
       </w:pPr>
     </w:lvl>
   </w:abstractNum>
-  <w:abstractNum w:abstractNumId="27">
+  <w:abstractNum w:abstractNumId="28">
     <w:nsid w:val="63E80D84"/>
     <w:multiLevelType w:val="hybridMultilevel"/>
     <w:tmpl w:val="47C24358"/>
@@ -14232,7 +14652,7 @@
       </w:rPr>
     </w:lvl>
   </w:abstractNum>
-  <w:abstractNum w:abstractNumId="28">
+  <w:abstractNum w:abstractNumId="29">
     <w:nsid w:val="659B3B67"/>
     <w:multiLevelType w:val="hybridMultilevel"/>
     <w:tmpl w:val="4498101A"/>
@@ -14345,7 +14765,7 @@
       </w:rPr>
     </w:lvl>
   </w:abstractNum>
-  <w:abstractNum w:abstractNumId="29">
+  <w:abstractNum w:abstractNumId="30">
     <w:nsid w:val="6C2176F5"/>
     <w:multiLevelType w:val="hybridMultilevel"/>
     <w:tmpl w:val="AA9497FE"/>
@@ -14485,7 +14905,7 @@
       </w:rPr>
     </w:lvl>
   </w:abstractNum>
-  <w:abstractNum w:abstractNumId="30">
+  <w:abstractNum w:abstractNumId="31">
     <w:nsid w:val="6F6B32A1"/>
     <w:multiLevelType w:val="hybridMultilevel"/>
     <w:tmpl w:val="2542BF84"/>
@@ -14598,7 +15018,7 @@
       </w:rPr>
     </w:lvl>
   </w:abstractNum>
-  <w:abstractNum w:abstractNumId="31">
+  <w:abstractNum w:abstractNumId="32">
     <w:nsid w:val="719A6253"/>
     <w:multiLevelType w:val="hybridMultilevel"/>
     <w:tmpl w:val="AC6669D4"/>
@@ -14711,7 +15131,7 @@
       </w:rPr>
     </w:lvl>
   </w:abstractNum>
-  <w:abstractNum w:abstractNumId="32">
+  <w:abstractNum w:abstractNumId="33">
     <w:nsid w:val="72700D7C"/>
     <w:multiLevelType w:val="hybridMultilevel"/>
     <w:tmpl w:val="E8AEE4E8"/>
@@ -14824,7 +15244,7 @@
       </w:rPr>
     </w:lvl>
   </w:abstractNum>
-  <w:abstractNum w:abstractNumId="33">
+  <w:abstractNum w:abstractNumId="34">
     <w:nsid w:val="72CD7B58"/>
     <w:multiLevelType w:val="multilevel"/>
     <w:tmpl w:val="EED64D4A"/>
@@ -14949,7 +15369,7 @@
       </w:rPr>
     </w:lvl>
   </w:abstractNum>
-  <w:abstractNum w:abstractNumId="34">
+  <w:abstractNum w:abstractNumId="35">
     <w:nsid w:val="73235602"/>
     <w:multiLevelType w:val="hybridMultilevel"/>
     <w:tmpl w:val="8C78577E"/>
@@ -15062,7 +15482,7 @@
       </w:rPr>
     </w:lvl>
   </w:abstractNum>
-  <w:abstractNum w:abstractNumId="35">
+  <w:abstractNum w:abstractNumId="36">
     <w:nsid w:val="736670D4"/>
     <w:multiLevelType w:val="hybridMultilevel"/>
     <w:tmpl w:val="AE7077A4"/>
@@ -15175,7 +15595,7 @@
       </w:rPr>
     </w:lvl>
   </w:abstractNum>
-  <w:abstractNum w:abstractNumId="36">
+  <w:abstractNum w:abstractNumId="37">
     <w:nsid w:val="74B34F1D"/>
     <w:multiLevelType w:val="hybridMultilevel"/>
     <w:tmpl w:val="C008AD80"/>
@@ -15288,7 +15708,7 @@
       </w:rPr>
     </w:lvl>
   </w:abstractNum>
-  <w:abstractNum w:abstractNumId="37">
+  <w:abstractNum w:abstractNumId="38">
     <w:nsid w:val="7B054DA3"/>
     <w:multiLevelType w:val="hybridMultilevel"/>
     <w:tmpl w:val="4426E648"/>
@@ -15401,7 +15821,7 @@
       </w:rPr>
     </w:lvl>
   </w:abstractNum>
-  <w:abstractNum w:abstractNumId="38">
+  <w:abstractNum w:abstractNumId="39">
     <w:nsid w:val="7D480DD4"/>
     <w:multiLevelType w:val="multilevel"/>
     <w:tmpl w:val="D22C6B4E"/>
@@ -15526,7 +15946,7 @@
     <w:abstractNumId w:val="11"/>
   </w:num>
   <w:num w:numId="2">
-    <w:abstractNumId w:val="38"/>
+    <w:abstractNumId w:val="39"/>
   </w:num>
   <w:num w:numId="3">
     <w:abstractNumId w:val="8"/>
@@ -15541,10 +15961,10 @@
     <w:abstractNumId w:val="14"/>
   </w:num>
   <w:num w:numId="7">
-    <w:abstractNumId w:val="33"/>
+    <w:abstractNumId w:val="34"/>
   </w:num>
   <w:num w:numId="8">
-    <w:abstractNumId w:val="33"/>
+    <w:abstractNumId w:val="34"/>
     <w:lvlOverride w:ilvl="0">
       <w:startOverride w:val="1"/>
     </w:lvlOverride>
@@ -15583,7 +16003,7 @@
     </w:lvlOverride>
   </w:num>
   <w:num w:numId="11">
-    <w:abstractNumId w:val="33"/>
+    <w:abstractNumId w:val="34"/>
     <w:lvlOverride w:ilvl="0">
       <w:startOverride w:val="1"/>
     </w:lvlOverride>
@@ -15613,7 +16033,7 @@
     </w:lvlOverride>
   </w:num>
   <w:num w:numId="12">
-    <w:abstractNumId w:val="33"/>
+    <w:abstractNumId w:val="34"/>
     <w:lvlOverride w:ilvl="0">
       <w:startOverride w:val="1"/>
     </w:lvlOverride>
@@ -15643,7 +16063,7 @@
     </w:lvlOverride>
   </w:num>
   <w:num w:numId="13">
-    <w:abstractNumId w:val="29"/>
+    <w:abstractNumId w:val="30"/>
   </w:num>
   <w:num w:numId="14">
     <w:abstractNumId w:val="20"/>
@@ -15652,7 +16072,7 @@
     <w:abstractNumId w:val="17"/>
   </w:num>
   <w:num w:numId="16">
-    <w:abstractNumId w:val="33"/>
+    <w:abstractNumId w:val="34"/>
     <w:lvlOverride w:ilvl="0">
       <w:startOverride w:val="1"/>
     </w:lvlOverride>
@@ -15682,7 +16102,7 @@
     </w:lvlOverride>
   </w:num>
   <w:num w:numId="17">
-    <w:abstractNumId w:val="30"/>
+    <w:abstractNumId w:val="31"/>
   </w:num>
   <w:num w:numId="18">
     <w:abstractNumId w:val="18"/>
@@ -15691,10 +16111,10 @@
     <w:abstractNumId w:val="2"/>
   </w:num>
   <w:num w:numId="20">
-    <w:abstractNumId w:val="37"/>
+    <w:abstractNumId w:val="38"/>
   </w:num>
   <w:num w:numId="21">
-    <w:abstractNumId w:val="24"/>
+    <w:abstractNumId w:val="25"/>
   </w:num>
   <w:num w:numId="22">
     <w:abstractNumId w:val="1"/>
@@ -15703,13 +16123,13 @@
     <w:abstractNumId w:val="5"/>
   </w:num>
   <w:num w:numId="24">
-    <w:abstractNumId w:val="25"/>
+    <w:abstractNumId w:val="26"/>
   </w:num>
   <w:num w:numId="25">
-    <w:abstractNumId w:val="36"/>
+    <w:abstractNumId w:val="37"/>
   </w:num>
   <w:num w:numId="26">
-    <w:abstractNumId w:val="28"/>
+    <w:abstractNumId w:val="29"/>
   </w:num>
   <w:num w:numId="27">
     <w:abstractNumId w:val="7"/>
@@ -15739,31 +16159,34 @@
     <w:abstractNumId w:val="15"/>
   </w:num>
   <w:num w:numId="36">
-    <w:abstractNumId w:val="32"/>
+    <w:abstractNumId w:val="33"/>
   </w:num>
   <w:num w:numId="37">
     <w:abstractNumId w:val="19"/>
   </w:num>
   <w:num w:numId="38">
-    <w:abstractNumId w:val="35"/>
+    <w:abstractNumId w:val="36"/>
   </w:num>
   <w:num w:numId="39">
     <w:abstractNumId w:val="12"/>
   </w:num>
   <w:num w:numId="40">
-    <w:abstractNumId w:val="27"/>
+    <w:abstractNumId w:val="28"/>
   </w:num>
   <w:num w:numId="41">
-    <w:abstractNumId w:val="31"/>
+    <w:abstractNumId w:val="32"/>
   </w:num>
   <w:num w:numId="42">
-    <w:abstractNumId w:val="34"/>
+    <w:abstractNumId w:val="35"/>
   </w:num>
   <w:num w:numId="43">
-    <w:abstractNumId w:val="26"/>
+    <w:abstractNumId w:val="27"/>
   </w:num>
   <w:num w:numId="44">
     <w:abstractNumId w:val="3"/>
+  </w:num>
+  <w:num w:numId="45">
+    <w:abstractNumId w:val="24"/>
   </w:num>
 </w:numbering>
 </file>
@@ -17898,7 +18321,7 @@
 </file>
 
 <file path=customXml/itemProps1.xml><?xml version="1.0" encoding="utf-8"?>
-<ds:datastoreItem xmlns:ds="http://schemas.openxmlformats.org/officeDocument/2006/customXml" ds:itemID="{1693F45D-9D15-41D0-A577-7CCCA711E080}">
+<ds:datastoreItem xmlns:ds="http://schemas.openxmlformats.org/officeDocument/2006/customXml" ds:itemID="{4F66D930-3C09-47B1-9EB3-D46E3D7A8886}">
   <ds:schemaRefs>
     <ds:schemaRef ds:uri="http://schemas.openxmlformats.org/officeDocument/2006/bibliography"/>
   </ds:schemaRefs>

</xml_diff>